<commit_message>
Istio gateway, VS, traffic split
</commit_message>
<xml_diff>
--- a/Service_Mesh_POC.docx
+++ b/Service_Mesh_POC.docx
@@ -3912,6 +3912,21 @@
         </w:pBdr>
       </w:pPr>
     </w:p>
+    <w:p>
+      <w:pPr>
+        <w:pBdr>
+          <w:bottom w:val="single" w:sz="6" w:space="1" w:color="auto"/>
+        </w:pBdr>
+      </w:pPr>
+      <w:r>
+        <w:t xml:space="preserve">Note: Demo on </w:t>
+      </w:r>
+      <w:proofErr w:type="spellStart"/>
+      <w:r>
+        <w:t>Docker</w:t>
+      </w:r>
+      <w:proofErr w:type="spellEnd"/>
+    </w:p>
     <w:p/>
     <w:p/>
     <w:p/>
@@ -3975,7 +3990,6 @@
           <w:shd w:val="clear" w:color="auto" w:fill="FFFFFF"/>
         </w:rPr>
       </w:pPr>
-      <w:proofErr w:type="spellStart"/>
       <w:r>
         <w:rPr>
           <w:rFonts w:ascii="Arial" w:hAnsi="Arial" w:cs="Arial"/>
@@ -3985,10 +3999,66 @@
           <w:u w:val="single"/>
           <w:shd w:val="clear" w:color="auto" w:fill="FFFFFF"/>
         </w:rPr>
-        <w:lastRenderedPageBreak/>
+        <w:fldChar w:fldCharType="begin"/>
+      </w:r>
+      <w:r>
+        <w:rPr>
+          <w:rFonts w:ascii="Arial" w:hAnsi="Arial" w:cs="Arial"/>
+          <w:b/>
+          <w:sz w:val="44"/>
+          <w:szCs w:val="44"/>
+          <w:u w:val="single"/>
+          <w:shd w:val="clear" w:color="auto" w:fill="FFFFFF"/>
+        </w:rPr>
+        <w:instrText xml:space="preserve"> HYPERLINK "https://kubernetes.io/" </w:instrText>
+      </w:r>
+      <w:r>
+        <w:rPr>
+          <w:rFonts w:ascii="Arial" w:hAnsi="Arial" w:cs="Arial"/>
+          <w:b/>
+          <w:sz w:val="44"/>
+          <w:szCs w:val="44"/>
+          <w:u w:val="single"/>
+          <w:shd w:val="clear" w:color="auto" w:fill="FFFFFF"/>
+        </w:rPr>
+      </w:r>
+      <w:r>
+        <w:rPr>
+          <w:rFonts w:ascii="Arial" w:hAnsi="Arial" w:cs="Arial"/>
+          <w:b/>
+          <w:sz w:val="44"/>
+          <w:szCs w:val="44"/>
+          <w:u w:val="single"/>
+          <w:shd w:val="clear" w:color="auto" w:fill="FFFFFF"/>
+        </w:rPr>
+        <w:fldChar w:fldCharType="separate"/>
+      </w:r>
+      <w:proofErr w:type="spellStart"/>
+      <w:r>
+        <w:rPr>
+          <w:rStyle w:val="Hyperlink"/>
+          <w:rFonts w:ascii="Arial" w:hAnsi="Arial" w:cs="Arial"/>
+          <w:b/>
+          <w:sz w:val="44"/>
+          <w:szCs w:val="44"/>
+          <w:shd w:val="clear" w:color="auto" w:fill="FFFFFF"/>
+        </w:rPr>
         <w:t>Kubernetes</w:t>
       </w:r>
       <w:proofErr w:type="spellEnd"/>
+      <w:r>
+        <w:rPr>
+          <w:rFonts w:ascii="Arial" w:hAnsi="Arial" w:cs="Arial"/>
+          <w:b/>
+          <w:sz w:val="44"/>
+          <w:szCs w:val="44"/>
+          <w:u w:val="single"/>
+          <w:shd w:val="clear" w:color="auto" w:fill="FFFFFF"/>
+        </w:rPr>
+        <w:fldChar w:fldCharType="end"/>
+      </w:r>
+      <w:bookmarkStart w:id="0" w:name="_GoBack"/>
+      <w:bookmarkEnd w:id="0"/>
     </w:p>
     <w:p>
       <w:pPr>
@@ -4323,7 +4393,6 @@
           <w:i/>
           <w:u w:val="single"/>
         </w:rPr>
-        <w:lastRenderedPageBreak/>
         <w:t xml:space="preserve">4: </w:t>
       </w:r>
       <w:r>
@@ -4340,7 +4409,7 @@
           <w:i/>
           <w:u w:val="single"/>
         </w:rPr>
-        <w:t xml:space="preserve"> (NOT WORKING):</w:t>
+        <w:t>:</w:t>
       </w:r>
     </w:p>
     <w:p>
@@ -4360,10 +4429,10 @@
           <w:lang w:eastAsia="en-IN"/>
         </w:rPr>
         <w:drawing>
-          <wp:inline distT="0" distB="0" distL="0" distR="0" wp14:anchorId="2019578F" wp14:editId="59897345">
-            <wp:extent cx="5731510" cy="2947211"/>
-            <wp:effectExtent l="0" t="0" r="2540" b="5715"/>
-            <wp:docPr id="20" name="Picture 20"/>
+          <wp:inline distT="0" distB="0" distL="0" distR="0" wp14:anchorId="1B6098AC" wp14:editId="4A0664F1">
+            <wp:extent cx="5737860" cy="1813560"/>
+            <wp:effectExtent l="0" t="0" r="0" b="0"/>
+            <wp:docPr id="26" name="Picture 26"/>
             <wp:cNvGraphicFramePr>
               <a:graphicFrameLocks xmlns:a="http://schemas.openxmlformats.org/drawingml/2006/main" noChangeAspect="1"/>
             </wp:cNvGraphicFramePr>
@@ -4383,7 +4452,7 @@
                   <pic:spPr>
                     <a:xfrm>
                       <a:off x="0" y="0"/>
-                      <a:ext cx="5731510" cy="2947211"/>
+                      <a:ext cx="5731510" cy="1811553"/>
                     </a:xfrm>
                     <a:prstGeom prst="rect">
                       <a:avLst/>
@@ -4431,6 +4500,99 @@
         <w:rPr>
           <w:b/>
           <w:i/>
+        </w:rPr>
+      </w:pPr>
+      <w:r>
+        <w:rPr>
+          <w:b/>
+          <w:i/>
+        </w:rPr>
+        <w:t xml:space="preserve">Note: Demo on </w:t>
+      </w:r>
+      <w:proofErr w:type="spellStart"/>
+      <w:r>
+        <w:rPr>
+          <w:b/>
+          <w:i/>
+        </w:rPr>
+        <w:t>M</w:t>
+      </w:r>
+      <w:r>
+        <w:rPr>
+          <w:b/>
+          <w:i/>
+        </w:rPr>
+        <w:t>inikub</w:t>
+      </w:r>
+      <w:proofErr w:type="spellEnd"/>
+      <w:r>
+        <w:rPr>
+          <w:b/>
+          <w:i/>
+        </w:rPr>
+        <w:t xml:space="preserve">, </w:t>
+      </w:r>
+      <w:proofErr w:type="spellStart"/>
+      <w:r>
+        <w:rPr>
+          <w:b/>
+          <w:i/>
+        </w:rPr>
+        <w:t>Ubuntu</w:t>
+      </w:r>
+      <w:r>
+        <w:rPr>
+          <w:b/>
+          <w:i/>
+        </w:rPr>
+        <w:t>e</w:t>
+      </w:r>
+      <w:proofErr w:type="spellEnd"/>
+    </w:p>
+    <w:p>
+      <w:pPr>
+        <w:tabs>
+          <w:tab w:val="left" w:pos="6144"/>
+        </w:tabs>
+        <w:rPr>
+          <w:b/>
+          <w:i/>
+          <w:u w:val="single"/>
+        </w:rPr>
+      </w:pPr>
+    </w:p>
+    <w:p>
+      <w:pPr>
+        <w:tabs>
+          <w:tab w:val="left" w:pos="6144"/>
+        </w:tabs>
+        <w:rPr>
+          <w:b/>
+          <w:i/>
+          <w:u w:val="single"/>
+        </w:rPr>
+      </w:pPr>
+    </w:p>
+    <w:p>
+      <w:pPr>
+        <w:tabs>
+          <w:tab w:val="left" w:pos="6144"/>
+        </w:tabs>
+        <w:rPr>
+          <w:b/>
+          <w:i/>
+          <w:u w:val="single"/>
+        </w:rPr>
+      </w:pPr>
+    </w:p>
+    <w:p>
+      <w:pPr>
+        <w:tabs>
+          <w:tab w:val="left" w:pos="6144"/>
+        </w:tabs>
+        <w:rPr>
+          <w:b/>
+          <w:i/>
           <w:u w:val="single"/>
         </w:rPr>
       </w:pPr>
@@ -4606,8 +4768,21 @@
           <w:shd w:val="clear" w:color="auto" w:fill="FFFFFF"/>
         </w:rPr>
       </w:pPr>
-      <w:proofErr w:type="spellStart"/>
-      <w:proofErr w:type="gramStart"/>
+      <w:hyperlink r:id="rId23" w:history="1">
+        <w:proofErr w:type="spellStart"/>
+        <w:r>
+          <w:rPr>
+            <w:rStyle w:val="Hyperlink"/>
+            <w:rFonts w:ascii="Arial" w:hAnsi="Arial" w:cs="Arial"/>
+            <w:b/>
+            <w:sz w:val="44"/>
+            <w:szCs w:val="44"/>
+            <w:shd w:val="clear" w:color="auto" w:fill="FFFFFF"/>
+          </w:rPr>
+          <w:t>Istio</w:t>
+        </w:r>
+        <w:proofErr w:type="spellEnd"/>
+      </w:hyperlink>
       <w:r>
         <w:rPr>
           <w:rFonts w:ascii="Arial" w:hAnsi="Arial" w:cs="Arial"/>
@@ -4617,22 +4792,8 @@
           <w:u w:val="single"/>
           <w:shd w:val="clear" w:color="auto" w:fill="FFFFFF"/>
         </w:rPr>
-        <w:lastRenderedPageBreak/>
-        <w:t>Istio</w:t>
-      </w:r>
-      <w:proofErr w:type="spellEnd"/>
-      <w:r>
-        <w:rPr>
-          <w:rFonts w:ascii="Arial" w:hAnsi="Arial" w:cs="Arial"/>
-          <w:b/>
-          <w:sz w:val="44"/>
-          <w:szCs w:val="44"/>
-          <w:u w:val="single"/>
-          <w:shd w:val="clear" w:color="auto" w:fill="FFFFFF"/>
-        </w:rPr>
-        <w:t>(</w:t>
-      </w:r>
-      <w:proofErr w:type="gramEnd"/>
+        <w:t xml:space="preserve"> (</w:t>
+      </w:r>
       <w:r>
         <w:rPr>
           <w:rFonts w:ascii="Arial" w:hAnsi="Arial" w:cs="Arial"/>
@@ -4716,105 +4877,6 @@
             <wp:extent cx="5974077" cy="1082040"/>
             <wp:effectExtent l="0" t="0" r="8255" b="3810"/>
             <wp:docPr id="21" name="Picture 21"/>
-            <wp:cNvGraphicFramePr>
-              <a:graphicFrameLocks xmlns:a="http://schemas.openxmlformats.org/drawingml/2006/main" noChangeAspect="1"/>
-            </wp:cNvGraphicFramePr>
-            <a:graphic xmlns:a="http://schemas.openxmlformats.org/drawingml/2006/main">
-              <a:graphicData uri="http://schemas.openxmlformats.org/drawingml/2006/picture">
-                <pic:pic xmlns:pic="http://schemas.openxmlformats.org/drawingml/2006/picture">
-                  <pic:nvPicPr>
-                    <pic:cNvPr id="0" name=""/>
-                    <pic:cNvPicPr/>
-                  </pic:nvPicPr>
-                  <pic:blipFill>
-                    <a:blip r:embed="rId23"/>
-                    <a:stretch>
-                      <a:fillRect/>
-                    </a:stretch>
-                  </pic:blipFill>
-                  <pic:spPr>
-                    <a:xfrm>
-                      <a:off x="0" y="0"/>
-                      <a:ext cx="5967468" cy="1080843"/>
-                    </a:xfrm>
-                    <a:prstGeom prst="rect">
-                      <a:avLst/>
-                    </a:prstGeom>
-                  </pic:spPr>
-                </pic:pic>
-              </a:graphicData>
-            </a:graphic>
-          </wp:inline>
-        </w:drawing>
-      </w:r>
-    </w:p>
-    <w:p>
-      <w:pPr>
-        <w:tabs>
-          <w:tab w:val="left" w:pos="6144"/>
-        </w:tabs>
-        <w:rPr>
-          <w:b/>
-          <w:i/>
-          <w:u w:val="single"/>
-        </w:rPr>
-      </w:pPr>
-      <w:r>
-        <w:rPr>
-          <w:b/>
-          <w:i/>
-          <w:u w:val="single"/>
-        </w:rPr>
-        <w:t xml:space="preserve">2: </w:t>
-      </w:r>
-      <w:r>
-        <w:rPr>
-          <w:b/>
-          <w:i/>
-          <w:u w:val="single"/>
-        </w:rPr>
-        <w:t xml:space="preserve">Inject </w:t>
-      </w:r>
-      <w:proofErr w:type="spellStart"/>
-      <w:r>
-        <w:rPr>
-          <w:b/>
-          <w:i/>
-          <w:u w:val="single"/>
-        </w:rPr>
-        <w:t>Istio</w:t>
-      </w:r>
-      <w:proofErr w:type="spellEnd"/>
-      <w:r>
-        <w:rPr>
-          <w:b/>
-          <w:i/>
-          <w:u w:val="single"/>
-        </w:rPr>
-        <w:t xml:space="preserve"> side car (Envoy) to Application and DB pods.</w:t>
-      </w:r>
-    </w:p>
-    <w:p>
-      <w:pPr>
-        <w:tabs>
-          <w:tab w:val="left" w:pos="6144"/>
-        </w:tabs>
-        <w:rPr>
-          <w:b/>
-          <w:i/>
-          <w:u w:val="single"/>
-        </w:rPr>
-      </w:pPr>
-      <w:r>
-        <w:rPr>
-          <w:noProof/>
-          <w:lang w:eastAsia="en-IN"/>
-        </w:rPr>
-        <w:drawing>
-          <wp:inline distT="0" distB="0" distL="0" distR="0" wp14:anchorId="785294B5" wp14:editId="4811AFFE">
-            <wp:extent cx="5120640" cy="2499360"/>
-            <wp:effectExtent l="0" t="0" r="3810" b="0"/>
-            <wp:docPr id="22" name="Picture 22"/>
             <wp:cNvGraphicFramePr>
               <a:graphicFrameLocks xmlns:a="http://schemas.openxmlformats.org/drawingml/2006/main" noChangeAspect="1"/>
             </wp:cNvGraphicFramePr>
@@ -4834,7 +4896,7 @@
                   <pic:spPr>
                     <a:xfrm>
                       <a:off x="0" y="0"/>
-                      <a:ext cx="5120640" cy="2499360"/>
+                      <a:ext cx="5967468" cy="1080843"/>
                     </a:xfrm>
                     <a:prstGeom prst="rect">
                       <a:avLst/>
@@ -4849,27 +4911,30 @@
     </w:p>
     <w:p>
       <w:pPr>
-        <w:rPr>
-          <w:b/>
-          <w:i/>
-          <w:u w:val="single"/>
-        </w:rPr>
-      </w:pPr>
-      <w:r>
-        <w:rPr>
-          <w:b/>
-          <w:i/>
-          <w:u w:val="single"/>
-        </w:rPr>
-        <w:t xml:space="preserve">3: </w:t>
-      </w:r>
-      <w:r>
-        <w:rPr>
-          <w:b/>
-          <w:i/>
-          <w:u w:val="single"/>
-        </w:rPr>
-        <w:t xml:space="preserve">Access Application inside K8s Cluster via </w:t>
+        <w:tabs>
+          <w:tab w:val="left" w:pos="6144"/>
+        </w:tabs>
+        <w:rPr>
+          <w:b/>
+          <w:i/>
+          <w:u w:val="single"/>
+        </w:rPr>
+      </w:pPr>
+      <w:r>
+        <w:rPr>
+          <w:b/>
+          <w:i/>
+          <w:u w:val="single"/>
+        </w:rPr>
+        <w:t xml:space="preserve">2: </w:t>
+      </w:r>
+      <w:r>
+        <w:rPr>
+          <w:b/>
+          <w:i/>
+          <w:u w:val="single"/>
+        </w:rPr>
+        <w:t xml:space="preserve">Inject </w:t>
       </w:r>
       <w:proofErr w:type="spellStart"/>
       <w:r>
@@ -4887,11 +4952,14 @@
           <w:i/>
           <w:u w:val="single"/>
         </w:rPr>
-        <w:t>-envoy:</w:t>
-      </w:r>
-    </w:p>
-    <w:p>
-      <w:pPr>
+        <w:t xml:space="preserve"> side car (Envoy) to Application and DB pods.</w:t>
+      </w:r>
+    </w:p>
+    <w:p>
+      <w:pPr>
+        <w:tabs>
+          <w:tab w:val="left" w:pos="6144"/>
+        </w:tabs>
         <w:rPr>
           <w:b/>
           <w:i/>
@@ -4904,10 +4972,10 @@
           <w:lang w:eastAsia="en-IN"/>
         </w:rPr>
         <w:drawing>
-          <wp:inline distT="0" distB="0" distL="0" distR="0" wp14:anchorId="0F10D4CA" wp14:editId="57E871CA">
-            <wp:extent cx="5731510" cy="1410221"/>
-            <wp:effectExtent l="0" t="0" r="2540" b="0"/>
-            <wp:docPr id="23" name="Picture 23"/>
+          <wp:inline distT="0" distB="0" distL="0" distR="0" wp14:anchorId="785294B5" wp14:editId="4811AFFE">
+            <wp:extent cx="5120640" cy="2499360"/>
+            <wp:effectExtent l="0" t="0" r="3810" b="0"/>
+            <wp:docPr id="22" name="Picture 22"/>
             <wp:cNvGraphicFramePr>
               <a:graphicFrameLocks xmlns:a="http://schemas.openxmlformats.org/drawingml/2006/main" noChangeAspect="1"/>
             </wp:cNvGraphicFramePr>
@@ -4927,7 +4995,7 @@
                   <pic:spPr>
                     <a:xfrm>
                       <a:off x="0" y="0"/>
-                      <a:ext cx="5731510" cy="1410221"/>
+                      <a:ext cx="5120640" cy="2499360"/>
                     </a:xfrm>
                     <a:prstGeom prst="rect">
                       <a:avLst/>
@@ -4942,34 +5010,65 @@
     </w:p>
     <w:p>
       <w:pPr>
-        <w:pBdr>
-          <w:bottom w:val="single" w:sz="6" w:space="1" w:color="auto"/>
-        </w:pBdr>
-        <w:rPr>
-          <w:b/>
-          <w:i/>
-          <w:u w:val="single"/>
-        </w:rPr>
-      </w:pPr>
-      <w:r>
-        <w:rPr>
-          <w:b/>
-          <w:i/>
-          <w:u w:val="single"/>
-        </w:rPr>
-        <w:lastRenderedPageBreak/>
-        <w:t>Demo:</w:t>
-      </w:r>
+        <w:rPr>
+          <w:b/>
+          <w:i/>
+          <w:u w:val="single"/>
+        </w:rPr>
+      </w:pPr>
+      <w:r>
+        <w:rPr>
+          <w:b/>
+          <w:i/>
+          <w:u w:val="single"/>
+        </w:rPr>
+        <w:t xml:space="preserve">3: </w:t>
+      </w:r>
+      <w:r>
+        <w:rPr>
+          <w:b/>
+          <w:i/>
+          <w:u w:val="single"/>
+        </w:rPr>
+        <w:t xml:space="preserve">Access Application inside K8s Cluster via </w:t>
+      </w:r>
+      <w:proofErr w:type="spellStart"/>
+      <w:r>
+        <w:rPr>
+          <w:b/>
+          <w:i/>
+          <w:u w:val="single"/>
+        </w:rPr>
+        <w:t>Istio</w:t>
+      </w:r>
+      <w:proofErr w:type="spellEnd"/>
+      <w:r>
+        <w:rPr>
+          <w:b/>
+          <w:i/>
+          <w:u w:val="single"/>
+        </w:rPr>
+        <w:t>-envoy:</w:t>
+      </w:r>
+    </w:p>
+    <w:p>
+      <w:pPr>
+        <w:rPr>
+          <w:b/>
+          <w:i/>
+          <w:u w:val="single"/>
+        </w:rPr>
+      </w:pPr>
       <w:r>
         <w:rPr>
           <w:noProof/>
           <w:lang w:eastAsia="en-IN"/>
         </w:rPr>
         <w:drawing>
-          <wp:inline distT="0" distB="0" distL="0" distR="0" wp14:anchorId="08A86265" wp14:editId="5154C9DA">
-            <wp:extent cx="5731510" cy="4779320"/>
-            <wp:effectExtent l="0" t="0" r="2540" b="2540"/>
-            <wp:docPr id="24" name="Picture 24"/>
+          <wp:inline distT="0" distB="0" distL="0" distR="0" wp14:anchorId="0F10D4CA" wp14:editId="57E871CA">
+            <wp:extent cx="5731510" cy="1410221"/>
+            <wp:effectExtent l="0" t="0" r="2540" b="0"/>
+            <wp:docPr id="23" name="Picture 23"/>
             <wp:cNvGraphicFramePr>
               <a:graphicFrameLocks xmlns:a="http://schemas.openxmlformats.org/drawingml/2006/main" noChangeAspect="1"/>
             </wp:cNvGraphicFramePr>
@@ -4989,7 +5088,7 @@
                   <pic:spPr>
                     <a:xfrm>
                       <a:off x="0" y="0"/>
-                      <a:ext cx="5731510" cy="4779320"/>
+                      <a:ext cx="5731510" cy="1410221"/>
                     </a:xfrm>
                     <a:prstGeom prst="rect">
                       <a:avLst/>
@@ -5004,85 +5103,34 @@
     </w:p>
     <w:p>
       <w:pPr>
-        <w:tabs>
-          <w:tab w:val="left" w:pos="6144"/>
-        </w:tabs>
-        <w:rPr>
-          <w:b/>
-          <w:i/>
-          <w:u w:val="single"/>
-        </w:rPr>
-      </w:pPr>
-    </w:p>
-    <w:p>
-      <w:pPr>
-        <w:tabs>
-          <w:tab w:val="left" w:pos="6144"/>
-        </w:tabs>
-        <w:rPr>
-          <w:b/>
-          <w:i/>
-          <w:u w:val="single"/>
-        </w:rPr>
-      </w:pPr>
-      <w:r>
-        <w:rPr>
-          <w:b/>
-          <w:i/>
-          <w:u w:val="single"/>
-        </w:rPr>
-        <w:t xml:space="preserve">4: </w:t>
-      </w:r>
-      <w:bookmarkStart w:id="0" w:name="_GoBack"/>
-      <w:bookmarkEnd w:id="0"/>
-      <w:r>
-        <w:rPr>
-          <w:b/>
-          <w:i/>
-          <w:u w:val="single"/>
-        </w:rPr>
-        <w:t xml:space="preserve">Istio Gateway &amp; </w:t>
-      </w:r>
-      <w:proofErr w:type="spellStart"/>
-      <w:r>
-        <w:rPr>
-          <w:b/>
-          <w:i/>
-          <w:u w:val="single"/>
-        </w:rPr>
-        <w:t>VirtualService</w:t>
-      </w:r>
-      <w:proofErr w:type="spellEnd"/>
-      <w:r>
-        <w:rPr>
-          <w:b/>
-          <w:i/>
-          <w:u w:val="single"/>
-        </w:rPr>
-        <w:t>(NOT WORKING):</w:t>
-      </w:r>
-    </w:p>
-    <w:p>
-      <w:pPr>
-        <w:tabs>
-          <w:tab w:val="left" w:pos="6144"/>
-        </w:tabs>
-        <w:rPr>
-          <w:b/>
-          <w:i/>
-          <w:u w:val="single"/>
-        </w:rPr>
-      </w:pPr>
+        <w:pBdr>
+          <w:bottom w:val="single" w:sz="6" w:space="1" w:color="auto"/>
+        </w:pBdr>
+        <w:rPr>
+          <w:b/>
+          <w:i/>
+          <w:u w:val="single"/>
+        </w:rPr>
+      </w:pPr>
+      <w:r>
+        <w:rPr>
+          <w:b/>
+          <w:i/>
+          <w:u w:val="single"/>
+        </w:rPr>
+        <w:lastRenderedPageBreak/>
+        <w:t>Demo:</w:t>
+      </w:r>
       <w:r>
         <w:rPr>
           <w:noProof/>
           <w:lang w:eastAsia="en-IN"/>
         </w:rPr>
         <w:drawing>
-          <wp:inline distT="0" distB="0" distL="0" distR="0" wp14:anchorId="1743CFC1" wp14:editId="6E59A097">
-            <wp:extent cx="4945380" cy="441960"/>
-            <wp:effectExtent l="0" t="0" r="7620" b="0"/>
-            <wp:docPr id="25" name="Picture 25"/>
+          <wp:inline distT="0" distB="0" distL="0" distR="0" wp14:anchorId="08A86265" wp14:editId="5154C9DA">
+            <wp:extent cx="5731510" cy="4779320"/>
+            <wp:effectExtent l="0" t="0" r="2540" b="2540"/>
+            <wp:docPr id="24" name="Picture 24"/>
             <wp:cNvGraphicFramePr>
               <a:graphicFrameLocks xmlns:a="http://schemas.openxmlformats.org/drawingml/2006/main" noChangeAspect="1"/>
             </wp:cNvGraphicFramePr>
@@ -5102,7 +5150,7 @@
                   <pic:spPr>
                     <a:xfrm>
                       <a:off x="0" y="0"/>
-                      <a:ext cx="4945380" cy="441960"/>
+                      <a:ext cx="5731510" cy="4779320"/>
                     </a:xfrm>
                     <a:prstGeom prst="rect">
                       <a:avLst/>
@@ -5113,6 +5161,3181 @@
             </a:graphic>
           </wp:inline>
         </w:drawing>
+      </w:r>
+    </w:p>
+    <w:p>
+      <w:pPr>
+        <w:tabs>
+          <w:tab w:val="left" w:pos="6144"/>
+        </w:tabs>
+        <w:rPr>
+          <w:b/>
+          <w:i/>
+          <w:u w:val="single"/>
+        </w:rPr>
+      </w:pPr>
+    </w:p>
+    <w:p>
+      <w:pPr>
+        <w:tabs>
+          <w:tab w:val="left" w:pos="6144"/>
+        </w:tabs>
+        <w:rPr>
+          <w:b/>
+          <w:i/>
+          <w:u w:val="single"/>
+        </w:rPr>
+      </w:pPr>
+      <w:r>
+        <w:rPr>
+          <w:b/>
+          <w:i/>
+          <w:u w:val="single"/>
+        </w:rPr>
+        <w:t xml:space="preserve">4: </w:t>
+      </w:r>
+      <w:proofErr w:type="spellStart"/>
+      <w:r>
+        <w:rPr>
+          <w:b/>
+          <w:i/>
+          <w:u w:val="single"/>
+        </w:rPr>
+        <w:t>Istio</w:t>
+      </w:r>
+      <w:proofErr w:type="spellEnd"/>
+      <w:r>
+        <w:rPr>
+          <w:b/>
+          <w:i/>
+          <w:u w:val="single"/>
+        </w:rPr>
+        <w:t xml:space="preserve"> Gateway &amp; </w:t>
+      </w:r>
+      <w:proofErr w:type="spellStart"/>
+      <w:r>
+        <w:rPr>
+          <w:b/>
+          <w:i/>
+          <w:u w:val="single"/>
+        </w:rPr>
+        <w:t>VirtualService</w:t>
+      </w:r>
+      <w:proofErr w:type="spellEnd"/>
+      <w:r>
+        <w:rPr>
+          <w:b/>
+          <w:i/>
+          <w:u w:val="single"/>
+        </w:rPr>
+        <w:t>:</w:t>
+      </w:r>
+    </w:p>
+    <w:p>
+      <w:pPr>
+        <w:tabs>
+          <w:tab w:val="left" w:pos="6144"/>
+        </w:tabs>
+        <w:rPr>
+          <w:b/>
+          <w:i/>
+          <w:u w:val="single"/>
+        </w:rPr>
+      </w:pPr>
+      <w:r>
+        <w:rPr>
+          <w:noProof/>
+          <w:lang w:eastAsia="en-IN"/>
+        </w:rPr>
+        <w:drawing>
+          <wp:inline distT="0" distB="0" distL="0" distR="0" wp14:anchorId="1A4BE38F" wp14:editId="6C6591D4">
+            <wp:extent cx="4343400" cy="845820"/>
+            <wp:effectExtent l="0" t="0" r="0" b="0"/>
+            <wp:docPr id="9" name="Picture 9"/>
+            <wp:cNvGraphicFramePr>
+              <a:graphicFrameLocks xmlns:a="http://schemas.openxmlformats.org/drawingml/2006/main" noChangeAspect="1"/>
+            </wp:cNvGraphicFramePr>
+            <a:graphic xmlns:a="http://schemas.openxmlformats.org/drawingml/2006/main">
+              <a:graphicData uri="http://schemas.openxmlformats.org/drawingml/2006/picture">
+                <pic:pic xmlns:pic="http://schemas.openxmlformats.org/drawingml/2006/picture">
+                  <pic:nvPicPr>
+                    <pic:cNvPr id="0" name=""/>
+                    <pic:cNvPicPr/>
+                  </pic:nvPicPr>
+                  <pic:blipFill>
+                    <a:blip r:embed="rId28"/>
+                    <a:stretch>
+                      <a:fillRect/>
+                    </a:stretch>
+                  </pic:blipFill>
+                  <pic:spPr>
+                    <a:xfrm>
+                      <a:off x="0" y="0"/>
+                      <a:ext cx="4343400" cy="845820"/>
+                    </a:xfrm>
+                    <a:prstGeom prst="rect">
+                      <a:avLst/>
+                    </a:prstGeom>
+                  </pic:spPr>
+                </pic:pic>
+              </a:graphicData>
+            </a:graphic>
+          </wp:inline>
+        </w:drawing>
+      </w:r>
+    </w:p>
+    <w:p>
+      <w:pPr>
+        <w:tabs>
+          <w:tab w:val="left" w:pos="6144"/>
+        </w:tabs>
+        <w:rPr>
+          <w:b/>
+          <w:i/>
+          <w:u w:val="single"/>
+        </w:rPr>
+      </w:pPr>
+      <w:r>
+        <w:rPr>
+          <w:b/>
+          <w:i/>
+          <w:u w:val="single"/>
+        </w:rPr>
+        <w:t>5</w:t>
+      </w:r>
+      <w:r>
+        <w:rPr>
+          <w:b/>
+          <w:i/>
+          <w:u w:val="single"/>
+        </w:rPr>
+        <w:t>: Simple</w:t>
+      </w:r>
+      <w:r>
+        <w:rPr>
+          <w:b/>
+          <w:i/>
+          <w:u w:val="single"/>
+        </w:rPr>
+        <w:t xml:space="preserve"> snippet to load test request and response</w:t>
+      </w:r>
+    </w:p>
+    <w:p>
+      <w:pPr>
+        <w:tabs>
+          <w:tab w:val="left" w:pos="6144"/>
+        </w:tabs>
+        <w:rPr>
+          <w:b/>
+          <w:i/>
+          <w:u w:val="single"/>
+        </w:rPr>
+      </w:pPr>
+      <w:r>
+        <w:rPr>
+          <w:noProof/>
+          <w:lang w:eastAsia="en-IN"/>
+        </w:rPr>
+        <w:drawing>
+          <wp:inline distT="0" distB="0" distL="0" distR="0" wp14:anchorId="70DB2D3E" wp14:editId="5913E7B1">
+            <wp:extent cx="5731510" cy="119406"/>
+            <wp:effectExtent l="0" t="0" r="2540" b="0"/>
+            <wp:docPr id="46" name="Picture 46"/>
+            <wp:cNvGraphicFramePr>
+              <a:graphicFrameLocks xmlns:a="http://schemas.openxmlformats.org/drawingml/2006/main" noChangeAspect="1"/>
+            </wp:cNvGraphicFramePr>
+            <a:graphic xmlns:a="http://schemas.openxmlformats.org/drawingml/2006/main">
+              <a:graphicData uri="http://schemas.openxmlformats.org/drawingml/2006/picture">
+                <pic:pic xmlns:pic="http://schemas.openxmlformats.org/drawingml/2006/picture">
+                  <pic:nvPicPr>
+                    <pic:cNvPr id="0" name=""/>
+                    <pic:cNvPicPr/>
+                  </pic:nvPicPr>
+                  <pic:blipFill>
+                    <a:blip r:embed="rId29"/>
+                    <a:stretch>
+                      <a:fillRect/>
+                    </a:stretch>
+                  </pic:blipFill>
+                  <pic:spPr>
+                    <a:xfrm>
+                      <a:off x="0" y="0"/>
+                      <a:ext cx="5731510" cy="119406"/>
+                    </a:xfrm>
+                    <a:prstGeom prst="rect">
+                      <a:avLst/>
+                    </a:prstGeom>
+                  </pic:spPr>
+                </pic:pic>
+              </a:graphicData>
+            </a:graphic>
+          </wp:inline>
+        </w:drawing>
+      </w:r>
+    </w:p>
+    <w:p>
+      <w:pPr>
+        <w:tabs>
+          <w:tab w:val="left" w:pos="6144"/>
+        </w:tabs>
+        <w:rPr>
+          <w:b/>
+          <w:i/>
+          <w:u w:val="single"/>
+        </w:rPr>
+      </w:pPr>
+    </w:p>
+    <w:p>
+      <w:pPr>
+        <w:tabs>
+          <w:tab w:val="left" w:pos="6144"/>
+        </w:tabs>
+        <w:rPr>
+          <w:b/>
+          <w:i/>
+          <w:u w:val="single"/>
+        </w:rPr>
+      </w:pPr>
+    </w:p>
+    <w:p>
+      <w:pPr>
+        <w:tabs>
+          <w:tab w:val="left" w:pos="6144"/>
+        </w:tabs>
+        <w:rPr>
+          <w:b/>
+          <w:i/>
+          <w:u w:val="single"/>
+        </w:rPr>
+      </w:pPr>
+    </w:p>
+    <w:p>
+      <w:pPr>
+        <w:tabs>
+          <w:tab w:val="left" w:pos="6144"/>
+        </w:tabs>
+        <w:rPr>
+          <w:b/>
+          <w:i/>
+          <w:u w:val="single"/>
+        </w:rPr>
+      </w:pPr>
+    </w:p>
+    <w:p>
+      <w:pPr>
+        <w:tabs>
+          <w:tab w:val="left" w:pos="6144"/>
+        </w:tabs>
+        <w:rPr>
+          <w:b/>
+          <w:i/>
+          <w:u w:val="single"/>
+        </w:rPr>
+      </w:pPr>
+      <w:r>
+        <w:rPr>
+          <w:b/>
+          <w:i/>
+          <w:u w:val="single"/>
+        </w:rPr>
+        <w:lastRenderedPageBreak/>
+        <w:t>5</w:t>
+      </w:r>
+      <w:r>
+        <w:rPr>
+          <w:b/>
+          <w:i/>
+          <w:u w:val="single"/>
+        </w:rPr>
+        <w:t xml:space="preserve">: </w:t>
+      </w:r>
+      <w:hyperlink r:id="rId30" w:history="1">
+        <w:r>
+          <w:rPr>
+            <w:rStyle w:val="Hyperlink"/>
+            <w:b/>
+            <w:i/>
+          </w:rPr>
+          <w:t>Traffic</w:t>
+        </w:r>
+        <w:r>
+          <w:rPr>
+            <w:rStyle w:val="Hyperlink"/>
+            <w:b/>
+            <w:i/>
+          </w:rPr>
+          <w:t xml:space="preserve"> </w:t>
+        </w:r>
+        <w:r>
+          <w:rPr>
+            <w:rStyle w:val="Hyperlink"/>
+            <w:b/>
+            <w:i/>
+          </w:rPr>
+          <w:t>Split</w:t>
+        </w:r>
+      </w:hyperlink>
+      <w:r>
+        <w:rPr>
+          <w:b/>
+          <w:i/>
+          <w:u w:val="single"/>
+        </w:rPr>
+        <w:t xml:space="preserve"> (</w:t>
+      </w:r>
+      <w:proofErr w:type="gramStart"/>
+      <w:r>
+        <w:rPr>
+          <w:b/>
+          <w:i/>
+          <w:color w:val="92D050"/>
+          <w:u w:val="single"/>
+        </w:rPr>
+        <w:t>50%</w:t>
+      </w:r>
+      <w:proofErr w:type="gramEnd"/>
+      <w:r>
+        <w:rPr>
+          <w:b/>
+          <w:i/>
+          <w:color w:val="92D050"/>
+          <w:u w:val="single"/>
+        </w:rPr>
+        <w:t>(Demo Template)-50%(Demo Template V2</w:t>
+      </w:r>
+      <w:r>
+        <w:rPr>
+          <w:b/>
+          <w:i/>
+          <w:u w:val="single"/>
+        </w:rPr>
+        <w:t>))</w:t>
+      </w:r>
+      <w:r>
+        <w:rPr>
+          <w:b/>
+          <w:i/>
+          <w:u w:val="single"/>
+        </w:rPr>
+        <w:t>:</w:t>
+      </w:r>
+    </w:p>
+    <w:p>
+      <w:pPr>
+        <w:tabs>
+          <w:tab w:val="left" w:pos="6144"/>
+        </w:tabs>
+        <w:rPr>
+          <w:b/>
+          <w:i/>
+          <w:u w:val="single"/>
+        </w:rPr>
+      </w:pPr>
+      <w:r>
+        <w:rPr>
+          <w:noProof/>
+          <w:lang w:eastAsia="en-IN"/>
+        </w:rPr>
+        <w:drawing>
+          <wp:inline distT="0" distB="0" distL="0" distR="0" wp14:anchorId="5ADB616D" wp14:editId="2D357C3F">
+            <wp:extent cx="5731510" cy="4695604"/>
+            <wp:effectExtent l="0" t="0" r="2540" b="0"/>
+            <wp:docPr id="14" name="Picture 14"/>
+            <wp:cNvGraphicFramePr>
+              <a:graphicFrameLocks xmlns:a="http://schemas.openxmlformats.org/drawingml/2006/main" noChangeAspect="1"/>
+            </wp:cNvGraphicFramePr>
+            <a:graphic xmlns:a="http://schemas.openxmlformats.org/drawingml/2006/main">
+              <a:graphicData uri="http://schemas.openxmlformats.org/drawingml/2006/picture">
+                <pic:pic xmlns:pic="http://schemas.openxmlformats.org/drawingml/2006/picture">
+                  <pic:nvPicPr>
+                    <pic:cNvPr id="0" name=""/>
+                    <pic:cNvPicPr/>
+                  </pic:nvPicPr>
+                  <pic:blipFill>
+                    <a:blip r:embed="rId31"/>
+                    <a:stretch>
+                      <a:fillRect/>
+                    </a:stretch>
+                  </pic:blipFill>
+                  <pic:spPr>
+                    <a:xfrm>
+                      <a:off x="0" y="0"/>
+                      <a:ext cx="5731510" cy="4695604"/>
+                    </a:xfrm>
+                    <a:prstGeom prst="rect">
+                      <a:avLst/>
+                    </a:prstGeom>
+                  </pic:spPr>
+                </pic:pic>
+              </a:graphicData>
+            </a:graphic>
+          </wp:inline>
+        </w:drawing>
+      </w:r>
+    </w:p>
+    <w:p>
+      <w:pPr>
+        <w:tabs>
+          <w:tab w:val="left" w:pos="6144"/>
+        </w:tabs>
+        <w:rPr>
+          <w:b/>
+          <w:i/>
+          <w:u w:val="single"/>
+        </w:rPr>
+      </w:pPr>
+      <w:r>
+        <w:rPr>
+          <w:b/>
+          <w:i/>
+          <w:u w:val="single"/>
+        </w:rPr>
+        <w:t>TODO</w:t>
+      </w:r>
+    </w:p>
+    <w:p>
+      <w:pPr>
+        <w:pStyle w:val="ListParagraph"/>
+        <w:numPr>
+          <w:ilvl w:val="0"/>
+          <w:numId w:val="3"/>
+        </w:numPr>
+        <w:tabs>
+          <w:tab w:val="left" w:pos="6144"/>
+        </w:tabs>
+        <w:rPr>
+          <w:b/>
+          <w:i/>
+          <w:u w:val="single"/>
+        </w:rPr>
+      </w:pPr>
+      <w:r>
+        <w:rPr>
+          <w:b/>
+          <w:i/>
+          <w:u w:val="single"/>
+        </w:rPr>
+        <w:t>Canary deployment</w:t>
+      </w:r>
+    </w:p>
+    <w:p>
+      <w:pPr>
+        <w:pStyle w:val="ListParagraph"/>
+        <w:numPr>
+          <w:ilvl w:val="0"/>
+          <w:numId w:val="3"/>
+        </w:numPr>
+        <w:tabs>
+          <w:tab w:val="left" w:pos="6144"/>
+        </w:tabs>
+        <w:rPr>
+          <w:b/>
+          <w:i/>
+          <w:u w:val="single"/>
+        </w:rPr>
+      </w:pPr>
+      <w:hyperlink r:id="rId32" w:history="1">
+        <w:r>
+          <w:rPr>
+            <w:rStyle w:val="Hyperlink"/>
+            <w:b/>
+            <w:i/>
+          </w:rPr>
+          <w:t>Explore other options</w:t>
+        </w:r>
+      </w:hyperlink>
+    </w:p>
+    <w:p>
+      <w:pPr>
+        <w:tabs>
+          <w:tab w:val="left" w:pos="6144"/>
+        </w:tabs>
+        <w:rPr>
+          <w:b/>
+          <w:i/>
+          <w:u w:val="single"/>
+        </w:rPr>
+      </w:pPr>
+    </w:p>
+    <w:p>
+      <w:pPr>
+        <w:pBdr>
+          <w:bottom w:val="single" w:sz="6" w:space="1" w:color="auto"/>
+        </w:pBdr>
+        <w:tabs>
+          <w:tab w:val="left" w:pos="6144"/>
+        </w:tabs>
+        <w:rPr>
+          <w:b/>
+          <w:i/>
+        </w:rPr>
+      </w:pPr>
+    </w:p>
+    <w:p>
+      <w:pPr>
+        <w:pBdr>
+          <w:bottom w:val="single" w:sz="6" w:space="1" w:color="auto"/>
+        </w:pBdr>
+        <w:tabs>
+          <w:tab w:val="left" w:pos="6144"/>
+        </w:tabs>
+        <w:rPr>
+          <w:b/>
+          <w:i/>
+        </w:rPr>
+      </w:pPr>
+    </w:p>
+    <w:p>
+      <w:pPr>
+        <w:pBdr>
+          <w:bottom w:val="single" w:sz="6" w:space="1" w:color="auto"/>
+        </w:pBdr>
+        <w:tabs>
+          <w:tab w:val="left" w:pos="6144"/>
+        </w:tabs>
+        <w:rPr>
+          <w:b/>
+          <w:i/>
+        </w:rPr>
+      </w:pPr>
+      <w:r>
+        <w:rPr>
+          <w:b/>
+          <w:i/>
+        </w:rPr>
+        <w:t xml:space="preserve">Note: Demo on </w:t>
+      </w:r>
+      <w:proofErr w:type="spellStart"/>
+      <w:r>
+        <w:rPr>
+          <w:b/>
+          <w:i/>
+        </w:rPr>
+        <w:t>M</w:t>
+      </w:r>
+      <w:r>
+        <w:rPr>
+          <w:b/>
+          <w:i/>
+        </w:rPr>
+        <w:t>inikube</w:t>
+      </w:r>
+      <w:proofErr w:type="spellEnd"/>
+      <w:r>
+        <w:rPr>
+          <w:b/>
+          <w:i/>
+        </w:rPr>
+        <w:t>, Ubuntu</w:t>
+      </w:r>
+    </w:p>
+    <w:p>
+      <w:pPr>
+        <w:tabs>
+          <w:tab w:val="left" w:pos="6144"/>
+        </w:tabs>
+        <w:rPr>
+          <w:b/>
+          <w:i/>
+          <w:u w:val="single"/>
+        </w:rPr>
+      </w:pPr>
+    </w:p>
+    <w:p>
+      <w:pPr>
+        <w:tabs>
+          <w:tab w:val="left" w:pos="6144"/>
+        </w:tabs>
+        <w:rPr>
+          <w:rFonts w:ascii="Arial" w:hAnsi="Arial" w:cs="Arial"/>
+          <w:b/>
+          <w:sz w:val="44"/>
+          <w:szCs w:val="44"/>
+          <w:u w:val="single"/>
+          <w:shd w:val="clear" w:color="auto" w:fill="FFFFFF"/>
+        </w:rPr>
+      </w:pPr>
+    </w:p>
+    <w:p>
+      <w:pPr>
+        <w:tabs>
+          <w:tab w:val="left" w:pos="6144"/>
+        </w:tabs>
+        <w:rPr>
+          <w:rFonts w:ascii="Arial" w:hAnsi="Arial" w:cs="Arial"/>
+          <w:b/>
+          <w:sz w:val="44"/>
+          <w:szCs w:val="44"/>
+          <w:u w:val="single"/>
+          <w:shd w:val="clear" w:color="auto" w:fill="FFFFFF"/>
+        </w:rPr>
+      </w:pPr>
+    </w:p>
+    <w:p>
+      <w:pPr>
+        <w:tabs>
+          <w:tab w:val="left" w:pos="6144"/>
+        </w:tabs>
+        <w:jc w:val="center"/>
+        <w:rPr>
+          <w:rFonts w:ascii="Arial" w:hAnsi="Arial" w:cs="Arial"/>
+          <w:b/>
+          <w:sz w:val="44"/>
+          <w:szCs w:val="44"/>
+          <w:u w:val="single"/>
+          <w:shd w:val="clear" w:color="auto" w:fill="FFFFFF"/>
+        </w:rPr>
+      </w:pPr>
+      <w:hyperlink r:id="rId33" w:history="1">
+        <w:r>
+          <w:rPr>
+            <w:rStyle w:val="Hyperlink"/>
+            <w:rFonts w:ascii="Arial" w:hAnsi="Arial" w:cs="Arial"/>
+            <w:b/>
+            <w:sz w:val="44"/>
+            <w:szCs w:val="44"/>
+            <w:shd w:val="clear" w:color="auto" w:fill="FFFFFF"/>
+          </w:rPr>
+          <w:t>Monitoring</w:t>
+        </w:r>
+        <w:r>
+          <w:rPr>
+            <w:rStyle w:val="Hyperlink"/>
+            <w:rFonts w:ascii="Arial" w:hAnsi="Arial" w:cs="Arial"/>
+            <w:b/>
+            <w:sz w:val="44"/>
+            <w:szCs w:val="44"/>
+            <w:shd w:val="clear" w:color="auto" w:fill="FFFFFF"/>
+          </w:rPr>
+          <w:t xml:space="preserve"> </w:t>
+        </w:r>
+        <w:r>
+          <w:rPr>
+            <w:rStyle w:val="Hyperlink"/>
+            <w:rFonts w:ascii="Arial" w:hAnsi="Arial" w:cs="Arial"/>
+            <w:b/>
+            <w:sz w:val="44"/>
+            <w:szCs w:val="44"/>
+            <w:shd w:val="clear" w:color="auto" w:fill="FFFFFF"/>
+          </w:rPr>
+          <w:t>&amp;</w:t>
+        </w:r>
+        <w:r>
+          <w:rPr>
+            <w:rStyle w:val="Hyperlink"/>
+            <w:b/>
+            <w:i/>
+          </w:rPr>
+          <w:t xml:space="preserve"> </w:t>
+        </w:r>
+        <w:r>
+          <w:rPr>
+            <w:rStyle w:val="Hyperlink"/>
+            <w:rFonts w:ascii="Arial" w:hAnsi="Arial" w:cs="Arial"/>
+            <w:b/>
+            <w:sz w:val="44"/>
+            <w:szCs w:val="44"/>
+            <w:shd w:val="clear" w:color="auto" w:fill="FFFFFF"/>
+          </w:rPr>
+          <w:t>Visualization</w:t>
+        </w:r>
+      </w:hyperlink>
+    </w:p>
+    <w:p>
+      <w:pPr>
+        <w:tabs>
+          <w:tab w:val="left" w:pos="6144"/>
+        </w:tabs>
+        <w:rPr>
+          <w:b/>
+          <w:i/>
+          <w:u w:val="single"/>
+        </w:rPr>
+      </w:pPr>
+      <w:r>
+        <w:rPr>
+          <w:b/>
+          <w:i/>
+          <w:u w:val="single"/>
+        </w:rPr>
+        <w:t xml:space="preserve">1: </w:t>
+      </w:r>
+      <w:hyperlink r:id="rId34" w:history="1">
+        <w:proofErr w:type="spellStart"/>
+        <w:r>
+          <w:rPr>
+            <w:rStyle w:val="Hyperlink"/>
+            <w:b/>
+            <w:i/>
+            <w:sz w:val="28"/>
+            <w:szCs w:val="28"/>
+          </w:rPr>
+          <w:t>Kiali</w:t>
+        </w:r>
+        <w:proofErr w:type="spellEnd"/>
+      </w:hyperlink>
+      <w:r>
+        <w:rPr>
+          <w:b/>
+          <w:i/>
+          <w:sz w:val="28"/>
+          <w:szCs w:val="28"/>
+          <w:u w:val="single"/>
+        </w:rPr>
+        <w:t xml:space="preserve"> (</w:t>
+      </w:r>
+      <w:r>
+        <w:rPr>
+          <w:b/>
+          <w:i/>
+          <w:sz w:val="28"/>
+          <w:szCs w:val="28"/>
+          <w:u w:val="single"/>
+        </w:rPr>
+        <w:t>Visualization Tool)</w:t>
+      </w:r>
+      <w:r>
+        <w:rPr>
+          <w:b/>
+          <w:i/>
+          <w:sz w:val="28"/>
+          <w:szCs w:val="28"/>
+          <w:u w:val="single"/>
+        </w:rPr>
+        <w:t xml:space="preserve"> </w:t>
+      </w:r>
+      <w:r>
+        <w:rPr>
+          <w:b/>
+          <w:i/>
+          <w:sz w:val="28"/>
+          <w:szCs w:val="28"/>
+          <w:u w:val="single"/>
+        </w:rPr>
+        <w:sym w:font="Wingdings" w:char="F0E0"/>
+      </w:r>
+      <w:r>
+        <w:rPr>
+          <w:b/>
+          <w:i/>
+          <w:sz w:val="28"/>
+          <w:szCs w:val="28"/>
+          <w:u w:val="single"/>
+        </w:rPr>
+        <w:t xml:space="preserve"> Real Time</w:t>
+      </w:r>
+    </w:p>
+    <w:p>
+      <w:pPr>
+        <w:tabs>
+          <w:tab w:val="left" w:pos="6144"/>
+        </w:tabs>
+        <w:rPr>
+          <w:b/>
+          <w:i/>
+          <w:u w:val="single"/>
+        </w:rPr>
+      </w:pPr>
+      <w:r>
+        <w:rPr>
+          <w:noProof/>
+          <w:lang w:eastAsia="en-IN"/>
+        </w:rPr>
+        <w:drawing>
+          <wp:inline distT="0" distB="0" distL="0" distR="0" wp14:anchorId="07BF79B4" wp14:editId="444338B6">
+            <wp:extent cx="5731510" cy="1888459"/>
+            <wp:effectExtent l="0" t="0" r="2540" b="0"/>
+            <wp:docPr id="20" name="Picture 20"/>
+            <wp:cNvGraphicFramePr>
+              <a:graphicFrameLocks xmlns:a="http://schemas.openxmlformats.org/drawingml/2006/main" noChangeAspect="1"/>
+            </wp:cNvGraphicFramePr>
+            <a:graphic xmlns:a="http://schemas.openxmlformats.org/drawingml/2006/main">
+              <a:graphicData uri="http://schemas.openxmlformats.org/drawingml/2006/picture">
+                <pic:pic xmlns:pic="http://schemas.openxmlformats.org/drawingml/2006/picture">
+                  <pic:nvPicPr>
+                    <pic:cNvPr id="0" name=""/>
+                    <pic:cNvPicPr/>
+                  </pic:nvPicPr>
+                  <pic:blipFill>
+                    <a:blip r:embed="rId35"/>
+                    <a:stretch>
+                      <a:fillRect/>
+                    </a:stretch>
+                  </pic:blipFill>
+                  <pic:spPr>
+                    <a:xfrm>
+                      <a:off x="0" y="0"/>
+                      <a:ext cx="5731510" cy="1888459"/>
+                    </a:xfrm>
+                    <a:prstGeom prst="rect">
+                      <a:avLst/>
+                    </a:prstGeom>
+                  </pic:spPr>
+                </pic:pic>
+              </a:graphicData>
+            </a:graphic>
+          </wp:inline>
+        </w:drawing>
+      </w:r>
+    </w:p>
+    <w:p>
+      <w:pPr>
+        <w:tabs>
+          <w:tab w:val="left" w:pos="6144"/>
+        </w:tabs>
+        <w:rPr>
+          <w:b/>
+          <w:i/>
+          <w:u w:val="single"/>
+        </w:rPr>
+      </w:pPr>
+      <w:r>
+        <w:rPr>
+          <w:b/>
+          <w:i/>
+          <w:u w:val="single"/>
+        </w:rPr>
+        <w:t>Graph of request direction 50% to Service V1 and 50% to Service V2</w:t>
+      </w:r>
+    </w:p>
+    <w:p>
+      <w:pPr>
+        <w:tabs>
+          <w:tab w:val="left" w:pos="6144"/>
+        </w:tabs>
+        <w:rPr>
+          <w:b/>
+          <w:i/>
+          <w:u w:val="single"/>
+        </w:rPr>
+      </w:pPr>
+      <w:r>
+        <w:rPr>
+          <w:noProof/>
+          <w:lang w:eastAsia="en-IN"/>
+        </w:rPr>
+        <w:drawing>
+          <wp:inline distT="0" distB="0" distL="0" distR="0" wp14:anchorId="0F157B2A" wp14:editId="3DB75CB7">
+            <wp:extent cx="5732185" cy="2324100"/>
+            <wp:effectExtent l="0" t="0" r="1905" b="0"/>
+            <wp:docPr id="2" name="Picture 2"/>
+            <wp:cNvGraphicFramePr>
+              <a:graphicFrameLocks xmlns:a="http://schemas.openxmlformats.org/drawingml/2006/main" noChangeAspect="1"/>
+            </wp:cNvGraphicFramePr>
+            <a:graphic xmlns:a="http://schemas.openxmlformats.org/drawingml/2006/main">
+              <a:graphicData uri="http://schemas.openxmlformats.org/drawingml/2006/picture">
+                <pic:pic xmlns:pic="http://schemas.openxmlformats.org/drawingml/2006/picture">
+                  <pic:nvPicPr>
+                    <pic:cNvPr id="0" name=""/>
+                    <pic:cNvPicPr/>
+                  </pic:nvPicPr>
+                  <pic:blipFill>
+                    <a:blip r:embed="rId36"/>
+                    <a:stretch>
+                      <a:fillRect/>
+                    </a:stretch>
+                  </pic:blipFill>
+                  <pic:spPr>
+                    <a:xfrm>
+                      <a:off x="0" y="0"/>
+                      <a:ext cx="5731510" cy="2323826"/>
+                    </a:xfrm>
+                    <a:prstGeom prst="rect">
+                      <a:avLst/>
+                    </a:prstGeom>
+                  </pic:spPr>
+                </pic:pic>
+              </a:graphicData>
+            </a:graphic>
+          </wp:inline>
+        </w:drawing>
+      </w:r>
+    </w:p>
+    <w:p>
+      <w:pPr>
+        <w:tabs>
+          <w:tab w:val="left" w:pos="6144"/>
+        </w:tabs>
+        <w:rPr>
+          <w:b/>
+          <w:i/>
+          <w:u w:val="single"/>
+        </w:rPr>
+      </w:pPr>
+      <w:r>
+        <w:rPr>
+          <w:b/>
+          <w:i/>
+          <w:u w:val="single"/>
+        </w:rPr>
+        <w:t>Service Health</w:t>
+      </w:r>
+    </w:p>
+    <w:p>
+      <w:pPr>
+        <w:tabs>
+          <w:tab w:val="left" w:pos="6144"/>
+        </w:tabs>
+        <w:rPr>
+          <w:b/>
+          <w:i/>
+          <w:u w:val="single"/>
+        </w:rPr>
+      </w:pPr>
+      <w:r>
+        <w:rPr>
+          <w:noProof/>
+          <w:lang w:eastAsia="en-IN"/>
+        </w:rPr>
+        <w:drawing>
+          <wp:inline distT="0" distB="0" distL="0" distR="0" wp14:anchorId="5E0D37EE" wp14:editId="5636BCF9">
+            <wp:extent cx="5731510" cy="1913565"/>
+            <wp:effectExtent l="0" t="0" r="2540" b="0"/>
+            <wp:docPr id="39" name="Picture 39"/>
+            <wp:cNvGraphicFramePr>
+              <a:graphicFrameLocks xmlns:a="http://schemas.openxmlformats.org/drawingml/2006/main" noChangeAspect="1"/>
+            </wp:cNvGraphicFramePr>
+            <a:graphic xmlns:a="http://schemas.openxmlformats.org/drawingml/2006/main">
+              <a:graphicData uri="http://schemas.openxmlformats.org/drawingml/2006/picture">
+                <pic:pic xmlns:pic="http://schemas.openxmlformats.org/drawingml/2006/picture">
+                  <pic:nvPicPr>
+                    <pic:cNvPr id="0" name=""/>
+                    <pic:cNvPicPr/>
+                  </pic:nvPicPr>
+                  <pic:blipFill>
+                    <a:blip r:embed="rId37"/>
+                    <a:stretch>
+                      <a:fillRect/>
+                    </a:stretch>
+                  </pic:blipFill>
+                  <pic:spPr>
+                    <a:xfrm>
+                      <a:off x="0" y="0"/>
+                      <a:ext cx="5731510" cy="1913565"/>
+                    </a:xfrm>
+                    <a:prstGeom prst="rect">
+                      <a:avLst/>
+                    </a:prstGeom>
+                  </pic:spPr>
+                </pic:pic>
+              </a:graphicData>
+            </a:graphic>
+          </wp:inline>
+        </w:drawing>
+      </w:r>
+    </w:p>
+    <w:p>
+      <w:pPr>
+        <w:tabs>
+          <w:tab w:val="left" w:pos="6144"/>
+        </w:tabs>
+        <w:rPr>
+          <w:b/>
+          <w:i/>
+          <w:u w:val="single"/>
+        </w:rPr>
+      </w:pPr>
+    </w:p>
+    <w:p>
+      <w:pPr>
+        <w:tabs>
+          <w:tab w:val="left" w:pos="6144"/>
+        </w:tabs>
+        <w:rPr>
+          <w:b/>
+          <w:i/>
+          <w:u w:val="single"/>
+        </w:rPr>
+      </w:pPr>
+    </w:p>
+    <w:p>
+      <w:pPr>
+        <w:tabs>
+          <w:tab w:val="left" w:pos="6144"/>
+        </w:tabs>
+        <w:rPr>
+          <w:b/>
+          <w:i/>
+          <w:u w:val="single"/>
+        </w:rPr>
+      </w:pPr>
+      <w:r>
+        <w:rPr>
+          <w:b/>
+          <w:i/>
+          <w:u w:val="single"/>
+        </w:rPr>
+        <w:lastRenderedPageBreak/>
+        <w:t xml:space="preserve">Logs </w:t>
+      </w:r>
+      <w:proofErr w:type="gramStart"/>
+      <w:r>
+        <w:rPr>
+          <w:b/>
+          <w:i/>
+          <w:u w:val="single"/>
+        </w:rPr>
+        <w:t>From</w:t>
+      </w:r>
+      <w:proofErr w:type="gramEnd"/>
+      <w:r>
+        <w:rPr>
+          <w:b/>
+          <w:i/>
+          <w:u w:val="single"/>
+        </w:rPr>
+        <w:t xml:space="preserve"> Pods (Containers</w:t>
+      </w:r>
+      <w:r>
+        <w:rPr>
+          <w:b/>
+          <w:i/>
+          <w:u w:val="single"/>
+        </w:rPr>
+        <w:t>) (</w:t>
+      </w:r>
+      <w:r>
+        <w:rPr>
+          <w:b/>
+          <w:i/>
+          <w:u w:val="single"/>
+        </w:rPr>
+        <w:t>Not Configured C</w:t>
+      </w:r>
+      <w:r>
+        <w:rPr>
+          <w:b/>
+          <w:i/>
+          <w:u w:val="single"/>
+        </w:rPr>
+        <w:t>urrently -</w:t>
+      </w:r>
+      <w:r>
+        <w:rPr>
+          <w:b/>
+          <w:i/>
+          <w:u w:val="single"/>
+        </w:rPr>
+        <w:t>TODO)</w:t>
+      </w:r>
+    </w:p>
+    <w:p>
+      <w:pPr>
+        <w:tabs>
+          <w:tab w:val="left" w:pos="6144"/>
+        </w:tabs>
+        <w:rPr>
+          <w:b/>
+          <w:i/>
+          <w:u w:val="single"/>
+        </w:rPr>
+      </w:pPr>
+      <w:r>
+        <w:rPr>
+          <w:noProof/>
+          <w:lang w:eastAsia="en-IN"/>
+        </w:rPr>
+        <w:drawing>
+          <wp:inline distT="0" distB="0" distL="0" distR="0" wp14:anchorId="60F76E25" wp14:editId="6798A881">
+            <wp:extent cx="5731510" cy="2897597"/>
+            <wp:effectExtent l="0" t="0" r="2540" b="0"/>
+            <wp:docPr id="40" name="Picture 40"/>
+            <wp:cNvGraphicFramePr>
+              <a:graphicFrameLocks xmlns:a="http://schemas.openxmlformats.org/drawingml/2006/main" noChangeAspect="1"/>
+            </wp:cNvGraphicFramePr>
+            <a:graphic xmlns:a="http://schemas.openxmlformats.org/drawingml/2006/main">
+              <a:graphicData uri="http://schemas.openxmlformats.org/drawingml/2006/picture">
+                <pic:pic xmlns:pic="http://schemas.openxmlformats.org/drawingml/2006/picture">
+                  <pic:nvPicPr>
+                    <pic:cNvPr id="0" name=""/>
+                    <pic:cNvPicPr/>
+                  </pic:nvPicPr>
+                  <pic:blipFill>
+                    <a:blip r:embed="rId38"/>
+                    <a:stretch>
+                      <a:fillRect/>
+                    </a:stretch>
+                  </pic:blipFill>
+                  <pic:spPr>
+                    <a:xfrm>
+                      <a:off x="0" y="0"/>
+                      <a:ext cx="5731510" cy="2897597"/>
+                    </a:xfrm>
+                    <a:prstGeom prst="rect">
+                      <a:avLst/>
+                    </a:prstGeom>
+                  </pic:spPr>
+                </pic:pic>
+              </a:graphicData>
+            </a:graphic>
+          </wp:inline>
+        </w:drawing>
+      </w:r>
+    </w:p>
+    <w:p>
+      <w:pPr>
+        <w:tabs>
+          <w:tab w:val="left" w:pos="6144"/>
+        </w:tabs>
+        <w:rPr>
+          <w:b/>
+          <w:i/>
+          <w:u w:val="single"/>
+        </w:rPr>
+      </w:pPr>
+      <w:r>
+        <w:rPr>
+          <w:b/>
+          <w:i/>
+          <w:u w:val="single"/>
+        </w:rPr>
+        <w:t>Request Tracing (status codes and more)</w:t>
+      </w:r>
+    </w:p>
+    <w:p>
+      <w:pPr>
+        <w:tabs>
+          <w:tab w:val="left" w:pos="6144"/>
+        </w:tabs>
+        <w:rPr>
+          <w:b/>
+          <w:i/>
+          <w:u w:val="single"/>
+        </w:rPr>
+      </w:pPr>
+      <w:r>
+        <w:rPr>
+          <w:noProof/>
+          <w:lang w:eastAsia="en-IN"/>
+        </w:rPr>
+        <w:drawing>
+          <wp:inline distT="0" distB="0" distL="0" distR="0" wp14:anchorId="4F0B3956" wp14:editId="25428277">
+            <wp:extent cx="5731510" cy="2259538"/>
+            <wp:effectExtent l="0" t="0" r="2540" b="7620"/>
+            <wp:docPr id="41" name="Picture 41"/>
+            <wp:cNvGraphicFramePr>
+              <a:graphicFrameLocks xmlns:a="http://schemas.openxmlformats.org/drawingml/2006/main" noChangeAspect="1"/>
+            </wp:cNvGraphicFramePr>
+            <a:graphic xmlns:a="http://schemas.openxmlformats.org/drawingml/2006/main">
+              <a:graphicData uri="http://schemas.openxmlformats.org/drawingml/2006/picture">
+                <pic:pic xmlns:pic="http://schemas.openxmlformats.org/drawingml/2006/picture">
+                  <pic:nvPicPr>
+                    <pic:cNvPr id="0" name=""/>
+                    <pic:cNvPicPr/>
+                  </pic:nvPicPr>
+                  <pic:blipFill>
+                    <a:blip r:embed="rId39"/>
+                    <a:stretch>
+                      <a:fillRect/>
+                    </a:stretch>
+                  </pic:blipFill>
+                  <pic:spPr>
+                    <a:xfrm>
+                      <a:off x="0" y="0"/>
+                      <a:ext cx="5731510" cy="2259538"/>
+                    </a:xfrm>
+                    <a:prstGeom prst="rect">
+                      <a:avLst/>
+                    </a:prstGeom>
+                  </pic:spPr>
+                </pic:pic>
+              </a:graphicData>
+            </a:graphic>
+          </wp:inline>
+        </w:drawing>
+      </w:r>
+    </w:p>
+    <w:p>
+      <w:pPr>
+        <w:tabs>
+          <w:tab w:val="left" w:pos="6144"/>
+        </w:tabs>
+        <w:rPr>
+          <w:b/>
+          <w:i/>
+          <w:u w:val="single"/>
+        </w:rPr>
+      </w:pPr>
+      <w:r>
+        <w:rPr>
+          <w:b/>
+          <w:i/>
+          <w:u w:val="single"/>
+        </w:rPr>
+        <w:t>Outbound Metrics:</w:t>
+      </w:r>
+    </w:p>
+    <w:p>
+      <w:pPr>
+        <w:tabs>
+          <w:tab w:val="left" w:pos="6144"/>
+        </w:tabs>
+        <w:rPr>
+          <w:b/>
+          <w:i/>
+          <w:u w:val="single"/>
+        </w:rPr>
+      </w:pPr>
+      <w:r>
+        <w:rPr>
+          <w:noProof/>
+          <w:lang w:eastAsia="en-IN"/>
+        </w:rPr>
+        <w:drawing>
+          <wp:inline distT="0" distB="0" distL="0" distR="0" wp14:anchorId="7E1C4001" wp14:editId="7F103C0B">
+            <wp:extent cx="5731510" cy="1934385"/>
+            <wp:effectExtent l="0" t="0" r="2540" b="8890"/>
+            <wp:docPr id="42" name="Picture 42"/>
+            <wp:cNvGraphicFramePr>
+              <a:graphicFrameLocks xmlns:a="http://schemas.openxmlformats.org/drawingml/2006/main" noChangeAspect="1"/>
+            </wp:cNvGraphicFramePr>
+            <a:graphic xmlns:a="http://schemas.openxmlformats.org/drawingml/2006/main">
+              <a:graphicData uri="http://schemas.openxmlformats.org/drawingml/2006/picture">
+                <pic:pic xmlns:pic="http://schemas.openxmlformats.org/drawingml/2006/picture">
+                  <pic:nvPicPr>
+                    <pic:cNvPr id="0" name=""/>
+                    <pic:cNvPicPr/>
+                  </pic:nvPicPr>
+                  <pic:blipFill>
+                    <a:blip r:embed="rId40"/>
+                    <a:stretch>
+                      <a:fillRect/>
+                    </a:stretch>
+                  </pic:blipFill>
+                  <pic:spPr>
+                    <a:xfrm>
+                      <a:off x="0" y="0"/>
+                      <a:ext cx="5731510" cy="1934385"/>
+                    </a:xfrm>
+                    <a:prstGeom prst="rect">
+                      <a:avLst/>
+                    </a:prstGeom>
+                  </pic:spPr>
+                </pic:pic>
+              </a:graphicData>
+            </a:graphic>
+          </wp:inline>
+        </w:drawing>
+      </w:r>
+    </w:p>
+    <w:p>
+      <w:pPr>
+        <w:tabs>
+          <w:tab w:val="left" w:pos="6144"/>
+        </w:tabs>
+        <w:rPr>
+          <w:b/>
+          <w:i/>
+          <w:u w:val="single"/>
+        </w:rPr>
+      </w:pPr>
+      <w:r>
+        <w:rPr>
+          <w:noProof/>
+          <w:lang w:eastAsia="en-IN"/>
+        </w:rPr>
+        <w:lastRenderedPageBreak/>
+        <w:drawing>
+          <wp:inline distT="0" distB="0" distL="0" distR="0" wp14:anchorId="26DAB6C1" wp14:editId="0AD851E7">
+            <wp:extent cx="5731510" cy="1607395"/>
+            <wp:effectExtent l="0" t="0" r="2540" b="0"/>
+            <wp:docPr id="43" name="Picture 43"/>
+            <wp:cNvGraphicFramePr>
+              <a:graphicFrameLocks xmlns:a="http://schemas.openxmlformats.org/drawingml/2006/main" noChangeAspect="1"/>
+            </wp:cNvGraphicFramePr>
+            <a:graphic xmlns:a="http://schemas.openxmlformats.org/drawingml/2006/main">
+              <a:graphicData uri="http://schemas.openxmlformats.org/drawingml/2006/picture">
+                <pic:pic xmlns:pic="http://schemas.openxmlformats.org/drawingml/2006/picture">
+                  <pic:nvPicPr>
+                    <pic:cNvPr id="0" name=""/>
+                    <pic:cNvPicPr/>
+                  </pic:nvPicPr>
+                  <pic:blipFill>
+                    <a:blip r:embed="rId41"/>
+                    <a:stretch>
+                      <a:fillRect/>
+                    </a:stretch>
+                  </pic:blipFill>
+                  <pic:spPr>
+                    <a:xfrm>
+                      <a:off x="0" y="0"/>
+                      <a:ext cx="5731510" cy="1607395"/>
+                    </a:xfrm>
+                    <a:prstGeom prst="rect">
+                      <a:avLst/>
+                    </a:prstGeom>
+                  </pic:spPr>
+                </pic:pic>
+              </a:graphicData>
+            </a:graphic>
+          </wp:inline>
+        </w:drawing>
+      </w:r>
+    </w:p>
+    <w:p>
+      <w:pPr>
+        <w:tabs>
+          <w:tab w:val="left" w:pos="6144"/>
+        </w:tabs>
+        <w:rPr>
+          <w:b/>
+          <w:i/>
+          <w:u w:val="single"/>
+        </w:rPr>
+      </w:pPr>
+      <w:r>
+        <w:rPr>
+          <w:noProof/>
+          <w:lang w:eastAsia="en-IN"/>
+        </w:rPr>
+        <w:drawing>
+          <wp:inline distT="0" distB="0" distL="0" distR="0" wp14:anchorId="580CCE98" wp14:editId="0BF5AA80">
+            <wp:extent cx="5731510" cy="1898257"/>
+            <wp:effectExtent l="0" t="0" r="2540" b="6985"/>
+            <wp:docPr id="44" name="Picture 44"/>
+            <wp:cNvGraphicFramePr>
+              <a:graphicFrameLocks xmlns:a="http://schemas.openxmlformats.org/drawingml/2006/main" noChangeAspect="1"/>
+            </wp:cNvGraphicFramePr>
+            <a:graphic xmlns:a="http://schemas.openxmlformats.org/drawingml/2006/main">
+              <a:graphicData uri="http://schemas.openxmlformats.org/drawingml/2006/picture">
+                <pic:pic xmlns:pic="http://schemas.openxmlformats.org/drawingml/2006/picture">
+                  <pic:nvPicPr>
+                    <pic:cNvPr id="0" name=""/>
+                    <pic:cNvPicPr/>
+                  </pic:nvPicPr>
+                  <pic:blipFill>
+                    <a:blip r:embed="rId42"/>
+                    <a:stretch>
+                      <a:fillRect/>
+                    </a:stretch>
+                  </pic:blipFill>
+                  <pic:spPr>
+                    <a:xfrm>
+                      <a:off x="0" y="0"/>
+                      <a:ext cx="5731510" cy="1898257"/>
+                    </a:xfrm>
+                    <a:prstGeom prst="rect">
+                      <a:avLst/>
+                    </a:prstGeom>
+                  </pic:spPr>
+                </pic:pic>
+              </a:graphicData>
+            </a:graphic>
+          </wp:inline>
+        </w:drawing>
+      </w:r>
+    </w:p>
+    <w:p>
+      <w:pPr>
+        <w:tabs>
+          <w:tab w:val="left" w:pos="6144"/>
+        </w:tabs>
+        <w:rPr>
+          <w:b/>
+          <w:i/>
+          <w:u w:val="single"/>
+        </w:rPr>
+      </w:pPr>
+    </w:p>
+    <w:p>
+      <w:pPr>
+        <w:tabs>
+          <w:tab w:val="left" w:pos="6144"/>
+        </w:tabs>
+        <w:rPr>
+          <w:b/>
+          <w:i/>
+          <w:u w:val="single"/>
+        </w:rPr>
+      </w:pPr>
+    </w:p>
+    <w:p>
+      <w:pPr>
+        <w:tabs>
+          <w:tab w:val="left" w:pos="6144"/>
+        </w:tabs>
+        <w:rPr>
+          <w:b/>
+          <w:i/>
+          <w:u w:val="single"/>
+        </w:rPr>
+      </w:pPr>
+    </w:p>
+    <w:p>
+      <w:pPr>
+        <w:tabs>
+          <w:tab w:val="left" w:pos="6144"/>
+        </w:tabs>
+        <w:rPr>
+          <w:b/>
+          <w:i/>
+          <w:u w:val="single"/>
+        </w:rPr>
+      </w:pPr>
+    </w:p>
+    <w:p>
+      <w:pPr>
+        <w:pBdr>
+          <w:bottom w:val="single" w:sz="6" w:space="1" w:color="auto"/>
+        </w:pBdr>
+        <w:tabs>
+          <w:tab w:val="left" w:pos="6144"/>
+        </w:tabs>
+        <w:rPr>
+          <w:b/>
+          <w:i/>
+        </w:rPr>
+      </w:pPr>
+      <w:r>
+        <w:rPr>
+          <w:b/>
+          <w:i/>
+        </w:rPr>
+        <w:t xml:space="preserve">Note: Demo on </w:t>
+      </w:r>
+      <w:proofErr w:type="spellStart"/>
+      <w:r>
+        <w:rPr>
+          <w:b/>
+          <w:i/>
+        </w:rPr>
+        <w:t>Minikub</w:t>
+      </w:r>
+      <w:proofErr w:type="spellEnd"/>
+      <w:r>
+        <w:rPr>
+          <w:b/>
+          <w:i/>
+        </w:rPr>
+        <w:t>, Ubuntu</w:t>
+      </w:r>
+    </w:p>
+    <w:p>
+      <w:pPr>
+        <w:tabs>
+          <w:tab w:val="left" w:pos="6144"/>
+        </w:tabs>
+        <w:rPr>
+          <w:b/>
+          <w:i/>
+          <w:u w:val="single"/>
+        </w:rPr>
+      </w:pPr>
+    </w:p>
+    <w:p>
+      <w:pPr>
+        <w:tabs>
+          <w:tab w:val="left" w:pos="6144"/>
+        </w:tabs>
+        <w:rPr>
+          <w:b/>
+          <w:i/>
+          <w:u w:val="single"/>
+        </w:rPr>
+      </w:pPr>
+    </w:p>
+    <w:p>
+      <w:pPr>
+        <w:tabs>
+          <w:tab w:val="left" w:pos="6144"/>
+        </w:tabs>
+        <w:rPr>
+          <w:b/>
+          <w:i/>
+          <w:u w:val="single"/>
+        </w:rPr>
+      </w:pPr>
+    </w:p>
+    <w:p>
+      <w:pPr>
+        <w:tabs>
+          <w:tab w:val="left" w:pos="6144"/>
+        </w:tabs>
+        <w:rPr>
+          <w:b/>
+          <w:i/>
+          <w:sz w:val="28"/>
+          <w:szCs w:val="28"/>
+          <w:u w:val="single"/>
+        </w:rPr>
+      </w:pPr>
+    </w:p>
+    <w:p>
+      <w:pPr>
+        <w:tabs>
+          <w:tab w:val="left" w:pos="6144"/>
+        </w:tabs>
+        <w:rPr>
+          <w:b/>
+          <w:i/>
+          <w:sz w:val="28"/>
+          <w:szCs w:val="28"/>
+          <w:u w:val="single"/>
+        </w:rPr>
+      </w:pPr>
+    </w:p>
+    <w:p>
+      <w:pPr>
+        <w:tabs>
+          <w:tab w:val="left" w:pos="6144"/>
+        </w:tabs>
+        <w:rPr>
+          <w:b/>
+          <w:i/>
+          <w:sz w:val="28"/>
+          <w:szCs w:val="28"/>
+          <w:u w:val="single"/>
+        </w:rPr>
+      </w:pPr>
+    </w:p>
+    <w:p>
+      <w:pPr>
+        <w:tabs>
+          <w:tab w:val="left" w:pos="6144"/>
+        </w:tabs>
+        <w:rPr>
+          <w:b/>
+          <w:i/>
+          <w:sz w:val="28"/>
+          <w:szCs w:val="28"/>
+          <w:u w:val="single"/>
+        </w:rPr>
+      </w:pPr>
+    </w:p>
+    <w:p>
+      <w:pPr>
+        <w:tabs>
+          <w:tab w:val="left" w:pos="6144"/>
+        </w:tabs>
+        <w:rPr>
+          <w:b/>
+          <w:i/>
+          <w:sz w:val="28"/>
+          <w:szCs w:val="28"/>
+          <w:u w:val="single"/>
+        </w:rPr>
+      </w:pPr>
+    </w:p>
+    <w:p>
+      <w:pPr>
+        <w:tabs>
+          <w:tab w:val="left" w:pos="6144"/>
+        </w:tabs>
+        <w:rPr>
+          <w:b/>
+          <w:i/>
+          <w:sz w:val="28"/>
+          <w:szCs w:val="28"/>
+          <w:u w:val="single"/>
+        </w:rPr>
+      </w:pPr>
+    </w:p>
+    <w:p>
+      <w:pPr>
+        <w:tabs>
+          <w:tab w:val="left" w:pos="6144"/>
+        </w:tabs>
+        <w:rPr>
+          <w:b/>
+          <w:i/>
+          <w:sz w:val="28"/>
+          <w:szCs w:val="28"/>
+          <w:u w:val="single"/>
+        </w:rPr>
+      </w:pPr>
+    </w:p>
+    <w:p>
+      <w:pPr>
+        <w:tabs>
+          <w:tab w:val="left" w:pos="6144"/>
+        </w:tabs>
+        <w:rPr>
+          <w:b/>
+          <w:i/>
+          <w:sz w:val="28"/>
+          <w:szCs w:val="28"/>
+          <w:u w:val="single"/>
+        </w:rPr>
+      </w:pPr>
+      <w:r>
+        <w:rPr>
+          <w:b/>
+          <w:i/>
+          <w:sz w:val="28"/>
+          <w:szCs w:val="28"/>
+          <w:u w:val="single"/>
+        </w:rPr>
+        <w:t>2:</w:t>
+      </w:r>
+      <w:r>
+        <w:rPr>
+          <w:sz w:val="28"/>
+          <w:szCs w:val="28"/>
+        </w:rPr>
+        <w:t xml:space="preserve"> </w:t>
+      </w:r>
+      <w:hyperlink r:id="rId43" w:history="1">
+        <w:proofErr w:type="spellStart"/>
+        <w:r>
+          <w:rPr>
+            <w:rStyle w:val="Hyperlink"/>
+            <w:b/>
+            <w:i/>
+            <w:sz w:val="28"/>
+            <w:szCs w:val="28"/>
+          </w:rPr>
+          <w:t>Grafana</w:t>
+        </w:r>
+        <w:proofErr w:type="spellEnd"/>
+      </w:hyperlink>
+      <w:r>
+        <w:rPr>
+          <w:b/>
+          <w:i/>
+          <w:sz w:val="28"/>
+          <w:szCs w:val="28"/>
+          <w:u w:val="single"/>
+        </w:rPr>
+        <w:t xml:space="preserve"> (</w:t>
+      </w:r>
+      <w:r>
+        <w:rPr>
+          <w:b/>
+          <w:i/>
+          <w:sz w:val="28"/>
+          <w:szCs w:val="28"/>
+          <w:u w:val="single"/>
+        </w:rPr>
+        <w:t>Visualization Tool)</w:t>
+      </w:r>
+      <w:r>
+        <w:rPr>
+          <w:b/>
+          <w:i/>
+          <w:sz w:val="28"/>
+          <w:szCs w:val="28"/>
+          <w:u w:val="single"/>
+        </w:rPr>
+        <w:t xml:space="preserve"> </w:t>
+      </w:r>
+      <w:r>
+        <w:rPr>
+          <w:b/>
+          <w:i/>
+          <w:sz w:val="28"/>
+          <w:szCs w:val="28"/>
+          <w:u w:val="single"/>
+        </w:rPr>
+        <w:sym w:font="Wingdings" w:char="F0E0"/>
+      </w:r>
+      <w:r>
+        <w:rPr>
+          <w:b/>
+          <w:i/>
+          <w:sz w:val="28"/>
+          <w:szCs w:val="28"/>
+          <w:u w:val="single"/>
+        </w:rPr>
+        <w:t xml:space="preserve"> Real Time</w:t>
+      </w:r>
+      <w:r>
+        <w:rPr>
+          <w:b/>
+          <w:i/>
+          <w:sz w:val="28"/>
+          <w:szCs w:val="28"/>
+          <w:u w:val="single"/>
+        </w:rPr>
+        <w:t>:</w:t>
+      </w:r>
+    </w:p>
+    <w:p>
+      <w:pPr>
+        <w:tabs>
+          <w:tab w:val="left" w:pos="6144"/>
+        </w:tabs>
+        <w:rPr>
+          <w:b/>
+          <w:i/>
+          <w:u w:val="single"/>
+        </w:rPr>
+      </w:pPr>
+      <w:r>
+        <w:rPr>
+          <w:b/>
+          <w:i/>
+          <w:u w:val="single"/>
+        </w:rPr>
+        <w:t xml:space="preserve">List of available metrics and real time monitoring and visualization </w:t>
+      </w:r>
+    </w:p>
+    <w:p>
+      <w:pPr>
+        <w:tabs>
+          <w:tab w:val="left" w:pos="6144"/>
+        </w:tabs>
+        <w:rPr>
+          <w:b/>
+          <w:i/>
+          <w:u w:val="single"/>
+        </w:rPr>
+      </w:pPr>
+      <w:r>
+        <w:rPr>
+          <w:noProof/>
+          <w:lang w:eastAsia="en-IN"/>
+        </w:rPr>
+        <w:drawing>
+          <wp:inline distT="0" distB="0" distL="0" distR="0" wp14:anchorId="17F31DFA" wp14:editId="5EF75854">
+            <wp:extent cx="3482340" cy="3116580"/>
+            <wp:effectExtent l="0" t="0" r="3810" b="7620"/>
+            <wp:docPr id="29" name="Picture 29"/>
+            <wp:cNvGraphicFramePr>
+              <a:graphicFrameLocks xmlns:a="http://schemas.openxmlformats.org/drawingml/2006/main" noChangeAspect="1"/>
+            </wp:cNvGraphicFramePr>
+            <a:graphic xmlns:a="http://schemas.openxmlformats.org/drawingml/2006/main">
+              <a:graphicData uri="http://schemas.openxmlformats.org/drawingml/2006/picture">
+                <pic:pic xmlns:pic="http://schemas.openxmlformats.org/drawingml/2006/picture">
+                  <pic:nvPicPr>
+                    <pic:cNvPr id="0" name=""/>
+                    <pic:cNvPicPr/>
+                  </pic:nvPicPr>
+                  <pic:blipFill>
+                    <a:blip r:embed="rId44"/>
+                    <a:stretch>
+                      <a:fillRect/>
+                    </a:stretch>
+                  </pic:blipFill>
+                  <pic:spPr>
+                    <a:xfrm>
+                      <a:off x="0" y="0"/>
+                      <a:ext cx="3482340" cy="3116580"/>
+                    </a:xfrm>
+                    <a:prstGeom prst="rect">
+                      <a:avLst/>
+                    </a:prstGeom>
+                  </pic:spPr>
+                </pic:pic>
+              </a:graphicData>
+            </a:graphic>
+          </wp:inline>
+        </w:drawing>
+      </w:r>
+    </w:p>
+    <w:p>
+      <w:pPr>
+        <w:tabs>
+          <w:tab w:val="left" w:pos="6144"/>
+        </w:tabs>
+        <w:rPr>
+          <w:b/>
+          <w:i/>
+          <w:u w:val="single"/>
+        </w:rPr>
+      </w:pPr>
+      <w:r>
+        <w:rPr>
+          <w:b/>
+          <w:i/>
+          <w:u w:val="single"/>
+        </w:rPr>
+        <w:t>Control Plane Dashboard</w:t>
+      </w:r>
+    </w:p>
+    <w:p>
+      <w:pPr>
+        <w:tabs>
+          <w:tab w:val="left" w:pos="6144"/>
+        </w:tabs>
+        <w:rPr>
+          <w:b/>
+          <w:i/>
+          <w:u w:val="single"/>
+        </w:rPr>
+      </w:pPr>
+      <w:r>
+        <w:rPr>
+          <w:noProof/>
+          <w:lang w:eastAsia="en-IN"/>
+        </w:rPr>
+        <w:drawing>
+          <wp:inline distT="0" distB="0" distL="0" distR="0" wp14:anchorId="433C9E31" wp14:editId="5CF3EC47">
+            <wp:extent cx="5731510" cy="3141308"/>
+            <wp:effectExtent l="0" t="0" r="2540" b="2540"/>
+            <wp:docPr id="25" name="Picture 25"/>
+            <wp:cNvGraphicFramePr>
+              <a:graphicFrameLocks xmlns:a="http://schemas.openxmlformats.org/drawingml/2006/main" noChangeAspect="1"/>
+            </wp:cNvGraphicFramePr>
+            <a:graphic xmlns:a="http://schemas.openxmlformats.org/drawingml/2006/main">
+              <a:graphicData uri="http://schemas.openxmlformats.org/drawingml/2006/picture">
+                <pic:pic xmlns:pic="http://schemas.openxmlformats.org/drawingml/2006/picture">
+                  <pic:nvPicPr>
+                    <pic:cNvPr id="0" name=""/>
+                    <pic:cNvPicPr/>
+                  </pic:nvPicPr>
+                  <pic:blipFill>
+                    <a:blip r:embed="rId45"/>
+                    <a:stretch>
+                      <a:fillRect/>
+                    </a:stretch>
+                  </pic:blipFill>
+                  <pic:spPr>
+                    <a:xfrm>
+                      <a:off x="0" y="0"/>
+                      <a:ext cx="5731510" cy="3141308"/>
+                    </a:xfrm>
+                    <a:prstGeom prst="rect">
+                      <a:avLst/>
+                    </a:prstGeom>
+                  </pic:spPr>
+                </pic:pic>
+              </a:graphicData>
+            </a:graphic>
+          </wp:inline>
+        </w:drawing>
+      </w:r>
+    </w:p>
+    <w:p>
+      <w:pPr>
+        <w:tabs>
+          <w:tab w:val="left" w:pos="6144"/>
+        </w:tabs>
+        <w:rPr>
+          <w:b/>
+          <w:i/>
+          <w:u w:val="single"/>
+        </w:rPr>
+      </w:pPr>
+      <w:r>
+        <w:rPr>
+          <w:noProof/>
+          <w:lang w:eastAsia="en-IN"/>
+        </w:rPr>
+        <w:lastRenderedPageBreak/>
+        <w:drawing>
+          <wp:inline distT="0" distB="0" distL="0" distR="0" wp14:anchorId="63849B5A" wp14:editId="121A89F9">
+            <wp:extent cx="5731510" cy="3115590"/>
+            <wp:effectExtent l="0" t="0" r="2540" b="8890"/>
+            <wp:docPr id="28" name="Picture 28"/>
+            <wp:cNvGraphicFramePr>
+              <a:graphicFrameLocks xmlns:a="http://schemas.openxmlformats.org/drawingml/2006/main" noChangeAspect="1"/>
+            </wp:cNvGraphicFramePr>
+            <a:graphic xmlns:a="http://schemas.openxmlformats.org/drawingml/2006/main">
+              <a:graphicData uri="http://schemas.openxmlformats.org/drawingml/2006/picture">
+                <pic:pic xmlns:pic="http://schemas.openxmlformats.org/drawingml/2006/picture">
+                  <pic:nvPicPr>
+                    <pic:cNvPr id="0" name=""/>
+                    <pic:cNvPicPr/>
+                  </pic:nvPicPr>
+                  <pic:blipFill>
+                    <a:blip r:embed="rId46"/>
+                    <a:stretch>
+                      <a:fillRect/>
+                    </a:stretch>
+                  </pic:blipFill>
+                  <pic:spPr>
+                    <a:xfrm>
+                      <a:off x="0" y="0"/>
+                      <a:ext cx="5731510" cy="3115590"/>
+                    </a:xfrm>
+                    <a:prstGeom prst="rect">
+                      <a:avLst/>
+                    </a:prstGeom>
+                  </pic:spPr>
+                </pic:pic>
+              </a:graphicData>
+            </a:graphic>
+          </wp:inline>
+        </w:drawing>
+      </w:r>
+    </w:p>
+    <w:p>
+      <w:pPr>
+        <w:tabs>
+          <w:tab w:val="left" w:pos="6144"/>
+        </w:tabs>
+        <w:rPr>
+          <w:b/>
+          <w:i/>
+          <w:u w:val="single"/>
+        </w:rPr>
+      </w:pPr>
+      <w:r>
+        <w:rPr>
+          <w:b/>
+          <w:i/>
+          <w:u w:val="single"/>
+        </w:rPr>
+        <w:t>Performance Dashboard (Metrics for CPU, Memory, IO utilization)</w:t>
+      </w:r>
+    </w:p>
+    <w:p>
+      <w:pPr>
+        <w:tabs>
+          <w:tab w:val="left" w:pos="6144"/>
+        </w:tabs>
+        <w:rPr>
+          <w:b/>
+          <w:i/>
+          <w:u w:val="single"/>
+        </w:rPr>
+      </w:pPr>
+      <w:r>
+        <w:rPr>
+          <w:noProof/>
+          <w:lang w:eastAsia="en-IN"/>
+        </w:rPr>
+        <w:drawing>
+          <wp:inline distT="0" distB="0" distL="0" distR="0" wp14:anchorId="204C69FE" wp14:editId="7AF7C495">
+            <wp:extent cx="5731510" cy="2508760"/>
+            <wp:effectExtent l="0" t="0" r="2540" b="6350"/>
+            <wp:docPr id="37" name="Picture 37"/>
+            <wp:cNvGraphicFramePr>
+              <a:graphicFrameLocks xmlns:a="http://schemas.openxmlformats.org/drawingml/2006/main" noChangeAspect="1"/>
+            </wp:cNvGraphicFramePr>
+            <a:graphic xmlns:a="http://schemas.openxmlformats.org/drawingml/2006/main">
+              <a:graphicData uri="http://schemas.openxmlformats.org/drawingml/2006/picture">
+                <pic:pic xmlns:pic="http://schemas.openxmlformats.org/drawingml/2006/picture">
+                  <pic:nvPicPr>
+                    <pic:cNvPr id="0" name=""/>
+                    <pic:cNvPicPr/>
+                  </pic:nvPicPr>
+                  <pic:blipFill>
+                    <a:blip r:embed="rId47"/>
+                    <a:stretch>
+                      <a:fillRect/>
+                    </a:stretch>
+                  </pic:blipFill>
+                  <pic:spPr>
+                    <a:xfrm>
+                      <a:off x="0" y="0"/>
+                      <a:ext cx="5731510" cy="2508760"/>
+                    </a:xfrm>
+                    <a:prstGeom prst="rect">
+                      <a:avLst/>
+                    </a:prstGeom>
+                  </pic:spPr>
+                </pic:pic>
+              </a:graphicData>
+            </a:graphic>
+          </wp:inline>
+        </w:drawing>
+      </w:r>
+    </w:p>
+    <w:p>
+      <w:pPr>
+        <w:tabs>
+          <w:tab w:val="left" w:pos="6144"/>
+        </w:tabs>
+        <w:rPr>
+          <w:b/>
+          <w:i/>
+          <w:u w:val="single"/>
+        </w:rPr>
+      </w:pPr>
+      <w:r>
+        <w:rPr>
+          <w:noProof/>
+          <w:lang w:eastAsia="en-IN"/>
+        </w:rPr>
+        <w:drawing>
+          <wp:inline distT="0" distB="0" distL="0" distR="0" wp14:anchorId="08161043" wp14:editId="64438C3F">
+            <wp:extent cx="5730015" cy="2499360"/>
+            <wp:effectExtent l="0" t="0" r="4445" b="0"/>
+            <wp:docPr id="38" name="Picture 38"/>
+            <wp:cNvGraphicFramePr>
+              <a:graphicFrameLocks xmlns:a="http://schemas.openxmlformats.org/drawingml/2006/main" noChangeAspect="1"/>
+            </wp:cNvGraphicFramePr>
+            <a:graphic xmlns:a="http://schemas.openxmlformats.org/drawingml/2006/main">
+              <a:graphicData uri="http://schemas.openxmlformats.org/drawingml/2006/picture">
+                <pic:pic xmlns:pic="http://schemas.openxmlformats.org/drawingml/2006/picture">
+                  <pic:nvPicPr>
+                    <pic:cNvPr id="0" name=""/>
+                    <pic:cNvPicPr/>
+                  </pic:nvPicPr>
+                  <pic:blipFill>
+                    <a:blip r:embed="rId48"/>
+                    <a:stretch>
+                      <a:fillRect/>
+                    </a:stretch>
+                  </pic:blipFill>
+                  <pic:spPr>
+                    <a:xfrm>
+                      <a:off x="0" y="0"/>
+                      <a:ext cx="5731510" cy="2500012"/>
+                    </a:xfrm>
+                    <a:prstGeom prst="rect">
+                      <a:avLst/>
+                    </a:prstGeom>
+                  </pic:spPr>
+                </pic:pic>
+              </a:graphicData>
+            </a:graphic>
+          </wp:inline>
+        </w:drawing>
+      </w:r>
+    </w:p>
+    <w:p>
+      <w:pPr>
+        <w:tabs>
+          <w:tab w:val="left" w:pos="6144"/>
+        </w:tabs>
+        <w:rPr>
+          <w:b/>
+          <w:i/>
+          <w:u w:val="single"/>
+        </w:rPr>
+      </w:pPr>
+      <w:r>
+        <w:rPr>
+          <w:b/>
+          <w:i/>
+          <w:u w:val="single"/>
+        </w:rPr>
+        <w:lastRenderedPageBreak/>
+        <w:t>Inbound Workload</w:t>
+      </w:r>
+    </w:p>
+    <w:p>
+      <w:pPr>
+        <w:tabs>
+          <w:tab w:val="left" w:pos="6144"/>
+        </w:tabs>
+        <w:rPr>
+          <w:b/>
+          <w:i/>
+          <w:u w:val="single"/>
+        </w:rPr>
+      </w:pPr>
+      <w:r>
+        <w:rPr>
+          <w:noProof/>
+          <w:lang w:eastAsia="en-IN"/>
+        </w:rPr>
+        <w:drawing>
+          <wp:inline distT="0" distB="0" distL="0" distR="0" wp14:anchorId="1E44B4B3" wp14:editId="210113D8">
+            <wp:extent cx="5731510" cy="2995571"/>
+            <wp:effectExtent l="0" t="0" r="2540" b="0"/>
+            <wp:docPr id="31" name="Picture 31"/>
+            <wp:cNvGraphicFramePr>
+              <a:graphicFrameLocks xmlns:a="http://schemas.openxmlformats.org/drawingml/2006/main" noChangeAspect="1"/>
+            </wp:cNvGraphicFramePr>
+            <a:graphic xmlns:a="http://schemas.openxmlformats.org/drawingml/2006/main">
+              <a:graphicData uri="http://schemas.openxmlformats.org/drawingml/2006/picture">
+                <pic:pic xmlns:pic="http://schemas.openxmlformats.org/drawingml/2006/picture">
+                  <pic:nvPicPr>
+                    <pic:cNvPr id="0" name=""/>
+                    <pic:cNvPicPr/>
+                  </pic:nvPicPr>
+                  <pic:blipFill>
+                    <a:blip r:embed="rId49"/>
+                    <a:stretch>
+                      <a:fillRect/>
+                    </a:stretch>
+                  </pic:blipFill>
+                  <pic:spPr>
+                    <a:xfrm>
+                      <a:off x="0" y="0"/>
+                      <a:ext cx="5731510" cy="2995571"/>
+                    </a:xfrm>
+                    <a:prstGeom prst="rect">
+                      <a:avLst/>
+                    </a:prstGeom>
+                  </pic:spPr>
+                </pic:pic>
+              </a:graphicData>
+            </a:graphic>
+          </wp:inline>
+        </w:drawing>
+      </w:r>
+    </w:p>
+    <w:p>
+      <w:pPr>
+        <w:tabs>
+          <w:tab w:val="left" w:pos="6144"/>
+        </w:tabs>
+        <w:rPr>
+          <w:b/>
+          <w:i/>
+          <w:u w:val="single"/>
+        </w:rPr>
+      </w:pPr>
+      <w:r>
+        <w:rPr>
+          <w:noProof/>
+          <w:lang w:eastAsia="en-IN"/>
+        </w:rPr>
+        <w:drawing>
+          <wp:inline distT="0" distB="0" distL="0" distR="0" wp14:anchorId="45B7B735" wp14:editId="6E3F8DBA">
+            <wp:extent cx="5731510" cy="3001695"/>
+            <wp:effectExtent l="0" t="0" r="2540" b="8255"/>
+            <wp:docPr id="32" name="Picture 32"/>
+            <wp:cNvGraphicFramePr>
+              <a:graphicFrameLocks xmlns:a="http://schemas.openxmlformats.org/drawingml/2006/main" noChangeAspect="1"/>
+            </wp:cNvGraphicFramePr>
+            <a:graphic xmlns:a="http://schemas.openxmlformats.org/drawingml/2006/main">
+              <a:graphicData uri="http://schemas.openxmlformats.org/drawingml/2006/picture">
+                <pic:pic xmlns:pic="http://schemas.openxmlformats.org/drawingml/2006/picture">
+                  <pic:nvPicPr>
+                    <pic:cNvPr id="0" name=""/>
+                    <pic:cNvPicPr/>
+                  </pic:nvPicPr>
+                  <pic:blipFill>
+                    <a:blip r:embed="rId50"/>
+                    <a:stretch>
+                      <a:fillRect/>
+                    </a:stretch>
+                  </pic:blipFill>
+                  <pic:spPr>
+                    <a:xfrm>
+                      <a:off x="0" y="0"/>
+                      <a:ext cx="5731510" cy="3001695"/>
+                    </a:xfrm>
+                    <a:prstGeom prst="rect">
+                      <a:avLst/>
+                    </a:prstGeom>
+                  </pic:spPr>
+                </pic:pic>
+              </a:graphicData>
+            </a:graphic>
+          </wp:inline>
+        </w:drawing>
+      </w:r>
+    </w:p>
+    <w:p>
+      <w:pPr>
+        <w:tabs>
+          <w:tab w:val="left" w:pos="6144"/>
+        </w:tabs>
+        <w:rPr>
+          <w:b/>
+          <w:i/>
+          <w:u w:val="single"/>
+        </w:rPr>
+      </w:pPr>
+      <w:r>
+        <w:rPr>
+          <w:noProof/>
+          <w:lang w:eastAsia="en-IN"/>
+        </w:rPr>
+        <w:lastRenderedPageBreak/>
+        <w:drawing>
+          <wp:inline distT="0" distB="0" distL="0" distR="0" wp14:anchorId="53C959A9" wp14:editId="0D4EFCF4">
+            <wp:extent cx="5731510" cy="2967404"/>
+            <wp:effectExtent l="0" t="0" r="2540" b="4445"/>
+            <wp:docPr id="33" name="Picture 33"/>
+            <wp:cNvGraphicFramePr>
+              <a:graphicFrameLocks xmlns:a="http://schemas.openxmlformats.org/drawingml/2006/main" noChangeAspect="1"/>
+            </wp:cNvGraphicFramePr>
+            <a:graphic xmlns:a="http://schemas.openxmlformats.org/drawingml/2006/main">
+              <a:graphicData uri="http://schemas.openxmlformats.org/drawingml/2006/picture">
+                <pic:pic xmlns:pic="http://schemas.openxmlformats.org/drawingml/2006/picture">
+                  <pic:nvPicPr>
+                    <pic:cNvPr id="0" name=""/>
+                    <pic:cNvPicPr/>
+                  </pic:nvPicPr>
+                  <pic:blipFill>
+                    <a:blip r:embed="rId51"/>
+                    <a:stretch>
+                      <a:fillRect/>
+                    </a:stretch>
+                  </pic:blipFill>
+                  <pic:spPr>
+                    <a:xfrm>
+                      <a:off x="0" y="0"/>
+                      <a:ext cx="5731510" cy="2967404"/>
+                    </a:xfrm>
+                    <a:prstGeom prst="rect">
+                      <a:avLst/>
+                    </a:prstGeom>
+                  </pic:spPr>
+                </pic:pic>
+              </a:graphicData>
+            </a:graphic>
+          </wp:inline>
+        </w:drawing>
+      </w:r>
+    </w:p>
+    <w:p>
+      <w:pPr>
+        <w:tabs>
+          <w:tab w:val="left" w:pos="6144"/>
+        </w:tabs>
+        <w:rPr>
+          <w:b/>
+          <w:i/>
+          <w:u w:val="single"/>
+        </w:rPr>
+      </w:pPr>
+      <w:r>
+        <w:rPr>
+          <w:b/>
+          <w:i/>
+          <w:u w:val="single"/>
+        </w:rPr>
+        <w:t>Service Health</w:t>
+      </w:r>
+    </w:p>
+    <w:p>
+      <w:pPr>
+        <w:tabs>
+          <w:tab w:val="left" w:pos="6144"/>
+        </w:tabs>
+        <w:rPr>
+          <w:b/>
+          <w:i/>
+          <w:u w:val="single"/>
+        </w:rPr>
+      </w:pPr>
+      <w:r>
+        <w:rPr>
+          <w:noProof/>
+          <w:lang w:eastAsia="en-IN"/>
+        </w:rPr>
+        <w:drawing>
+          <wp:inline distT="0" distB="0" distL="0" distR="0" wp14:anchorId="05C54C14" wp14:editId="4FCAF562">
+            <wp:extent cx="5737860" cy="1920240"/>
+            <wp:effectExtent l="0" t="0" r="0" b="3810"/>
+            <wp:docPr id="30" name="Picture 30"/>
+            <wp:cNvGraphicFramePr>
+              <a:graphicFrameLocks xmlns:a="http://schemas.openxmlformats.org/drawingml/2006/main" noChangeAspect="1"/>
+            </wp:cNvGraphicFramePr>
+            <a:graphic xmlns:a="http://schemas.openxmlformats.org/drawingml/2006/main">
+              <a:graphicData uri="http://schemas.openxmlformats.org/drawingml/2006/picture">
+                <pic:pic xmlns:pic="http://schemas.openxmlformats.org/drawingml/2006/picture">
+                  <pic:nvPicPr>
+                    <pic:cNvPr id="0" name=""/>
+                    <pic:cNvPicPr/>
+                  </pic:nvPicPr>
+                  <pic:blipFill>
+                    <a:blip r:embed="rId52"/>
+                    <a:stretch>
+                      <a:fillRect/>
+                    </a:stretch>
+                  </pic:blipFill>
+                  <pic:spPr>
+                    <a:xfrm>
+                      <a:off x="0" y="0"/>
+                      <a:ext cx="5731510" cy="1918115"/>
+                    </a:xfrm>
+                    <a:prstGeom prst="rect">
+                      <a:avLst/>
+                    </a:prstGeom>
+                  </pic:spPr>
+                </pic:pic>
+              </a:graphicData>
+            </a:graphic>
+          </wp:inline>
+        </w:drawing>
+      </w:r>
+    </w:p>
+    <w:p>
+      <w:pPr>
+        <w:tabs>
+          <w:tab w:val="left" w:pos="6144"/>
+        </w:tabs>
+        <w:rPr>
+          <w:b/>
+          <w:i/>
+          <w:u w:val="single"/>
+        </w:rPr>
+      </w:pPr>
+    </w:p>
+    <w:p>
+      <w:pPr>
+        <w:pBdr>
+          <w:bottom w:val="single" w:sz="6" w:space="1" w:color="auto"/>
+        </w:pBdr>
+        <w:tabs>
+          <w:tab w:val="left" w:pos="6144"/>
+        </w:tabs>
+        <w:rPr>
+          <w:b/>
+          <w:i/>
+        </w:rPr>
+      </w:pPr>
+      <w:r>
+        <w:rPr>
+          <w:b/>
+          <w:i/>
+        </w:rPr>
+        <w:t xml:space="preserve">Note: Demo on </w:t>
+      </w:r>
+      <w:proofErr w:type="spellStart"/>
+      <w:r>
+        <w:rPr>
+          <w:b/>
+          <w:i/>
+        </w:rPr>
+        <w:t>Minikub</w:t>
+      </w:r>
+      <w:proofErr w:type="spellEnd"/>
+      <w:r>
+        <w:rPr>
+          <w:b/>
+          <w:i/>
+        </w:rPr>
+        <w:t>, Ubuntu</w:t>
+      </w:r>
+    </w:p>
+    <w:p>
+      <w:pPr>
+        <w:tabs>
+          <w:tab w:val="left" w:pos="6144"/>
+        </w:tabs>
+        <w:rPr>
+          <w:b/>
+          <w:i/>
+          <w:u w:val="single"/>
+        </w:rPr>
+      </w:pPr>
+    </w:p>
+    <w:p>
+      <w:pPr>
+        <w:tabs>
+          <w:tab w:val="left" w:pos="6144"/>
+        </w:tabs>
+        <w:rPr>
+          <w:b/>
+          <w:i/>
+          <w:u w:val="single"/>
+        </w:rPr>
+      </w:pPr>
+    </w:p>
+    <w:p>
+      <w:pPr>
+        <w:tabs>
+          <w:tab w:val="left" w:pos="6144"/>
+        </w:tabs>
+        <w:rPr>
+          <w:b/>
+          <w:i/>
+          <w:u w:val="single"/>
+        </w:rPr>
+      </w:pPr>
+    </w:p>
+    <w:p>
+      <w:pPr>
+        <w:tabs>
+          <w:tab w:val="left" w:pos="6144"/>
+        </w:tabs>
+        <w:rPr>
+          <w:b/>
+          <w:i/>
+          <w:u w:val="single"/>
+        </w:rPr>
+      </w:pPr>
+    </w:p>
+    <w:p>
+      <w:pPr>
+        <w:tabs>
+          <w:tab w:val="left" w:pos="6144"/>
+        </w:tabs>
+        <w:rPr>
+          <w:b/>
+          <w:i/>
+          <w:u w:val="single"/>
+        </w:rPr>
+      </w:pPr>
+    </w:p>
+    <w:p>
+      <w:pPr>
+        <w:tabs>
+          <w:tab w:val="left" w:pos="6144"/>
+        </w:tabs>
+        <w:rPr>
+          <w:b/>
+          <w:i/>
+          <w:u w:val="single"/>
+        </w:rPr>
+      </w:pPr>
+    </w:p>
+    <w:p>
+      <w:pPr>
+        <w:tabs>
+          <w:tab w:val="left" w:pos="6144"/>
+        </w:tabs>
+        <w:rPr>
+          <w:b/>
+          <w:i/>
+          <w:u w:val="single"/>
+        </w:rPr>
+      </w:pPr>
+    </w:p>
+    <w:p>
+      <w:pPr>
+        <w:tabs>
+          <w:tab w:val="left" w:pos="6144"/>
+        </w:tabs>
+        <w:rPr>
+          <w:b/>
+          <w:i/>
+          <w:u w:val="single"/>
+        </w:rPr>
+      </w:pPr>
+    </w:p>
+    <w:p>
+      <w:pPr>
+        <w:tabs>
+          <w:tab w:val="left" w:pos="6144"/>
+        </w:tabs>
+        <w:rPr>
+          <w:b/>
+          <w:i/>
+          <w:sz w:val="28"/>
+          <w:szCs w:val="28"/>
+          <w:u w:val="single"/>
+        </w:rPr>
+      </w:pPr>
+      <w:r>
+        <w:rPr>
+          <w:b/>
+          <w:i/>
+          <w:sz w:val="28"/>
+          <w:szCs w:val="28"/>
+          <w:u w:val="single"/>
+        </w:rPr>
+        <w:lastRenderedPageBreak/>
+        <w:t xml:space="preserve">3: </w:t>
+      </w:r>
+      <w:hyperlink r:id="rId53" w:history="1">
+        <w:r>
+          <w:rPr>
+            <w:rStyle w:val="Hyperlink"/>
+            <w:b/>
+            <w:i/>
+            <w:sz w:val="28"/>
+            <w:szCs w:val="28"/>
+          </w:rPr>
+          <w:t>Prometheus</w:t>
+        </w:r>
+      </w:hyperlink>
+      <w:r>
+        <w:rPr>
+          <w:b/>
+          <w:i/>
+          <w:sz w:val="28"/>
+          <w:szCs w:val="28"/>
+          <w:u w:val="single"/>
+        </w:rPr>
+        <w:t xml:space="preserve"> (Monitoring):</w:t>
+      </w:r>
+      <w:r>
+        <w:rPr>
+          <w:b/>
+          <w:i/>
+          <w:sz w:val="28"/>
+          <w:szCs w:val="28"/>
+          <w:u w:val="single"/>
+        </w:rPr>
+        <w:t xml:space="preserve"> </w:t>
+      </w:r>
+      <w:r>
+        <w:rPr>
+          <w:b/>
+          <w:i/>
+          <w:sz w:val="28"/>
+          <w:szCs w:val="28"/>
+          <w:u w:val="single"/>
+        </w:rPr>
+        <w:sym w:font="Wingdings" w:char="F0E0"/>
+      </w:r>
+      <w:r>
+        <w:rPr>
+          <w:b/>
+          <w:i/>
+          <w:sz w:val="28"/>
+          <w:szCs w:val="28"/>
+          <w:u w:val="single"/>
+        </w:rPr>
+        <w:t xml:space="preserve"> </w:t>
+      </w:r>
+      <w:r>
+        <w:rPr>
+          <w:b/>
+          <w:i/>
+          <w:sz w:val="20"/>
+          <w:szCs w:val="20"/>
+          <w:u w:val="single"/>
+        </w:rPr>
+        <w:t>(</w:t>
+      </w:r>
+      <w:proofErr w:type="spellStart"/>
+      <w:r>
+        <w:rPr>
+          <w:b/>
+          <w:i/>
+          <w:sz w:val="20"/>
+          <w:szCs w:val="20"/>
+          <w:u w:val="single"/>
+        </w:rPr>
+        <w:t>TODO</w:t>
+      </w:r>
+      <w:proofErr w:type="gramStart"/>
+      <w:r>
+        <w:rPr>
+          <w:b/>
+          <w:i/>
+          <w:sz w:val="20"/>
+          <w:szCs w:val="20"/>
+          <w:u w:val="single"/>
+        </w:rPr>
+        <w:t>:Explore</w:t>
+      </w:r>
+      <w:proofErr w:type="spellEnd"/>
+      <w:proofErr w:type="gramEnd"/>
+      <w:r>
+        <w:rPr>
+          <w:b/>
+          <w:i/>
+          <w:sz w:val="20"/>
+          <w:szCs w:val="20"/>
+          <w:u w:val="single"/>
+        </w:rPr>
+        <w:t xml:space="preserve"> Options</w:t>
+      </w:r>
+      <w:r>
+        <w:rPr>
+          <w:b/>
+          <w:i/>
+          <w:sz w:val="20"/>
+          <w:szCs w:val="20"/>
+          <w:u w:val="single"/>
+        </w:rPr>
+        <w:t>, Alerts, Monitoring</w:t>
+      </w:r>
+      <w:r>
+        <w:rPr>
+          <w:b/>
+          <w:i/>
+          <w:sz w:val="20"/>
+          <w:szCs w:val="20"/>
+          <w:u w:val="single"/>
+        </w:rPr>
+        <w:t>)</w:t>
+      </w:r>
+    </w:p>
+    <w:p>
+      <w:pPr>
+        <w:tabs>
+          <w:tab w:val="left" w:pos="6144"/>
+        </w:tabs>
+        <w:rPr>
+          <w:b/>
+          <w:i/>
+          <w:u w:val="single"/>
+        </w:rPr>
+      </w:pPr>
+      <w:r>
+        <w:rPr>
+          <w:noProof/>
+          <w:lang w:eastAsia="en-IN"/>
+        </w:rPr>
+        <w:drawing>
+          <wp:inline distT="0" distB="0" distL="0" distR="0" wp14:anchorId="0AF48D11" wp14:editId="62D48024">
+            <wp:extent cx="3886200" cy="2819400"/>
+            <wp:effectExtent l="0" t="0" r="0" b="0"/>
+            <wp:docPr id="35" name="Picture 35"/>
+            <wp:cNvGraphicFramePr>
+              <a:graphicFrameLocks xmlns:a="http://schemas.openxmlformats.org/drawingml/2006/main" noChangeAspect="1"/>
+            </wp:cNvGraphicFramePr>
+            <a:graphic xmlns:a="http://schemas.openxmlformats.org/drawingml/2006/main">
+              <a:graphicData uri="http://schemas.openxmlformats.org/drawingml/2006/picture">
+                <pic:pic xmlns:pic="http://schemas.openxmlformats.org/drawingml/2006/picture">
+                  <pic:nvPicPr>
+                    <pic:cNvPr id="0" name=""/>
+                    <pic:cNvPicPr/>
+                  </pic:nvPicPr>
+                  <pic:blipFill>
+                    <a:blip r:embed="rId54"/>
+                    <a:stretch>
+                      <a:fillRect/>
+                    </a:stretch>
+                  </pic:blipFill>
+                  <pic:spPr>
+                    <a:xfrm>
+                      <a:off x="0" y="0"/>
+                      <a:ext cx="3886200" cy="2819400"/>
+                    </a:xfrm>
+                    <a:prstGeom prst="rect">
+                      <a:avLst/>
+                    </a:prstGeom>
+                  </pic:spPr>
+                </pic:pic>
+              </a:graphicData>
+            </a:graphic>
+          </wp:inline>
+        </w:drawing>
+      </w:r>
+    </w:p>
+    <w:p>
+      <w:pPr>
+        <w:tabs>
+          <w:tab w:val="left" w:pos="6144"/>
+        </w:tabs>
+        <w:rPr>
+          <w:b/>
+          <w:i/>
+          <w:u w:val="single"/>
+        </w:rPr>
+      </w:pPr>
+      <w:r>
+        <w:rPr>
+          <w:noProof/>
+          <w:lang w:eastAsia="en-IN"/>
+        </w:rPr>
+        <w:drawing>
+          <wp:inline distT="0" distB="0" distL="0" distR="0" wp14:anchorId="34287ABE" wp14:editId="5FC5C221">
+            <wp:extent cx="5731510" cy="1816203"/>
+            <wp:effectExtent l="0" t="0" r="2540" b="0"/>
+            <wp:docPr id="34" name="Picture 34"/>
+            <wp:cNvGraphicFramePr>
+              <a:graphicFrameLocks xmlns:a="http://schemas.openxmlformats.org/drawingml/2006/main" noChangeAspect="1"/>
+            </wp:cNvGraphicFramePr>
+            <a:graphic xmlns:a="http://schemas.openxmlformats.org/drawingml/2006/main">
+              <a:graphicData uri="http://schemas.openxmlformats.org/drawingml/2006/picture">
+                <pic:pic xmlns:pic="http://schemas.openxmlformats.org/drawingml/2006/picture">
+                  <pic:nvPicPr>
+                    <pic:cNvPr id="0" name=""/>
+                    <pic:cNvPicPr/>
+                  </pic:nvPicPr>
+                  <pic:blipFill>
+                    <a:blip r:embed="rId55"/>
+                    <a:stretch>
+                      <a:fillRect/>
+                    </a:stretch>
+                  </pic:blipFill>
+                  <pic:spPr>
+                    <a:xfrm>
+                      <a:off x="0" y="0"/>
+                      <a:ext cx="5731510" cy="1816203"/>
+                    </a:xfrm>
+                    <a:prstGeom prst="rect">
+                      <a:avLst/>
+                    </a:prstGeom>
+                  </pic:spPr>
+                </pic:pic>
+              </a:graphicData>
+            </a:graphic>
+          </wp:inline>
+        </w:drawing>
+      </w:r>
+    </w:p>
+    <w:p>
+      <w:pPr>
+        <w:tabs>
+          <w:tab w:val="left" w:pos="6144"/>
+        </w:tabs>
+        <w:rPr>
+          <w:b/>
+          <w:i/>
+          <w:sz w:val="28"/>
+          <w:szCs w:val="28"/>
+          <w:u w:val="single"/>
+        </w:rPr>
+      </w:pPr>
+    </w:p>
+    <w:p>
+      <w:pPr>
+        <w:tabs>
+          <w:tab w:val="left" w:pos="6144"/>
+        </w:tabs>
+        <w:rPr>
+          <w:b/>
+          <w:i/>
+          <w:sz w:val="28"/>
+          <w:szCs w:val="28"/>
+          <w:u w:val="single"/>
+        </w:rPr>
+      </w:pPr>
+    </w:p>
+    <w:p>
+      <w:pPr>
+        <w:pBdr>
+          <w:bottom w:val="single" w:sz="6" w:space="1" w:color="auto"/>
+        </w:pBdr>
+        <w:tabs>
+          <w:tab w:val="left" w:pos="6144"/>
+        </w:tabs>
+        <w:rPr>
+          <w:b/>
+          <w:i/>
+        </w:rPr>
+      </w:pPr>
+      <w:r>
+        <w:rPr>
+          <w:b/>
+          <w:i/>
+        </w:rPr>
+        <w:t xml:space="preserve">Note: Demo on </w:t>
+      </w:r>
+      <w:proofErr w:type="spellStart"/>
+      <w:r>
+        <w:rPr>
+          <w:b/>
+          <w:i/>
+        </w:rPr>
+        <w:t>Minikub</w:t>
+      </w:r>
+      <w:proofErr w:type="spellEnd"/>
+      <w:r>
+        <w:rPr>
+          <w:b/>
+          <w:i/>
+        </w:rPr>
+        <w:t>, Ubuntu</w:t>
+      </w:r>
+    </w:p>
+    <w:p>
+      <w:pPr>
+        <w:tabs>
+          <w:tab w:val="left" w:pos="6144"/>
+        </w:tabs>
+        <w:rPr>
+          <w:b/>
+          <w:i/>
+          <w:sz w:val="28"/>
+          <w:szCs w:val="28"/>
+          <w:u w:val="single"/>
+        </w:rPr>
+      </w:pPr>
+    </w:p>
+    <w:p>
+      <w:pPr>
+        <w:tabs>
+          <w:tab w:val="left" w:pos="6144"/>
+        </w:tabs>
+        <w:rPr>
+          <w:b/>
+          <w:i/>
+          <w:sz w:val="28"/>
+          <w:szCs w:val="28"/>
+          <w:u w:val="single"/>
+        </w:rPr>
+      </w:pPr>
+    </w:p>
+    <w:p>
+      <w:pPr>
+        <w:tabs>
+          <w:tab w:val="left" w:pos="6144"/>
+        </w:tabs>
+        <w:rPr>
+          <w:b/>
+          <w:i/>
+          <w:sz w:val="28"/>
+          <w:szCs w:val="28"/>
+          <w:u w:val="single"/>
+        </w:rPr>
+      </w:pPr>
+    </w:p>
+    <w:p>
+      <w:pPr>
+        <w:tabs>
+          <w:tab w:val="left" w:pos="6144"/>
+        </w:tabs>
+        <w:rPr>
+          <w:b/>
+          <w:i/>
+          <w:sz w:val="28"/>
+          <w:szCs w:val="28"/>
+          <w:u w:val="single"/>
+        </w:rPr>
+      </w:pPr>
+    </w:p>
+    <w:p>
+      <w:pPr>
+        <w:tabs>
+          <w:tab w:val="left" w:pos="6144"/>
+        </w:tabs>
+        <w:rPr>
+          <w:b/>
+          <w:i/>
+          <w:sz w:val="28"/>
+          <w:szCs w:val="28"/>
+          <w:u w:val="single"/>
+        </w:rPr>
+      </w:pPr>
+    </w:p>
+    <w:p>
+      <w:pPr>
+        <w:tabs>
+          <w:tab w:val="left" w:pos="6144"/>
+        </w:tabs>
+        <w:rPr>
+          <w:b/>
+          <w:i/>
+          <w:sz w:val="28"/>
+          <w:szCs w:val="28"/>
+          <w:u w:val="single"/>
+        </w:rPr>
+      </w:pPr>
+    </w:p>
+    <w:p>
+      <w:pPr>
+        <w:tabs>
+          <w:tab w:val="left" w:pos="6144"/>
+        </w:tabs>
+        <w:rPr>
+          <w:b/>
+          <w:i/>
+          <w:sz w:val="28"/>
+          <w:szCs w:val="28"/>
+          <w:u w:val="single"/>
+        </w:rPr>
+      </w:pPr>
+      <w:r>
+        <w:rPr>
+          <w:b/>
+          <w:i/>
+          <w:sz w:val="28"/>
+          <w:szCs w:val="28"/>
+          <w:u w:val="single"/>
+        </w:rPr>
+        <w:lastRenderedPageBreak/>
+        <w:t xml:space="preserve">4: </w:t>
+      </w:r>
+      <w:hyperlink r:id="rId56" w:history="1">
+        <w:r>
+          <w:rPr>
+            <w:rStyle w:val="Hyperlink"/>
+            <w:b/>
+            <w:i/>
+            <w:sz w:val="28"/>
+            <w:szCs w:val="28"/>
+          </w:rPr>
+          <w:t>Jaeger</w:t>
+        </w:r>
+      </w:hyperlink>
+      <w:r>
+        <w:rPr>
+          <w:b/>
+          <w:i/>
+          <w:sz w:val="28"/>
+          <w:szCs w:val="28"/>
+          <w:u w:val="single"/>
+        </w:rPr>
+        <w:t xml:space="preserve"> (</w:t>
+      </w:r>
+      <w:r>
+        <w:rPr>
+          <w:b/>
+          <w:i/>
+          <w:sz w:val="28"/>
+          <w:szCs w:val="28"/>
+          <w:u w:val="single"/>
+        </w:rPr>
+        <w:t>Service Tracing</w:t>
+      </w:r>
+      <w:proofErr w:type="gramStart"/>
+      <w:r>
+        <w:rPr>
+          <w:b/>
+          <w:i/>
+          <w:sz w:val="28"/>
+          <w:szCs w:val="28"/>
+          <w:u w:val="single"/>
+        </w:rPr>
+        <w:t>)</w:t>
+      </w:r>
+      <w:r>
+        <w:rPr>
+          <w:b/>
+          <w:i/>
+          <w:sz w:val="20"/>
+          <w:szCs w:val="20"/>
+          <w:u w:val="single"/>
+        </w:rPr>
+        <w:t>(</w:t>
+      </w:r>
+      <w:proofErr w:type="spellStart"/>
+      <w:proofErr w:type="gramEnd"/>
+      <w:r>
+        <w:rPr>
+          <w:b/>
+          <w:i/>
+          <w:sz w:val="20"/>
+          <w:szCs w:val="20"/>
+          <w:u w:val="single"/>
+        </w:rPr>
+        <w:t>TODO:Explore</w:t>
+      </w:r>
+      <w:proofErr w:type="spellEnd"/>
+      <w:r>
+        <w:rPr>
+          <w:b/>
+          <w:i/>
+          <w:sz w:val="20"/>
+          <w:szCs w:val="20"/>
+          <w:u w:val="single"/>
+        </w:rPr>
+        <w:t xml:space="preserve"> Options)</w:t>
+      </w:r>
+    </w:p>
+    <w:p>
+      <w:pPr>
+        <w:tabs>
+          <w:tab w:val="left" w:pos="6144"/>
+        </w:tabs>
+        <w:rPr>
+          <w:b/>
+          <w:i/>
+          <w:u w:val="single"/>
+        </w:rPr>
+      </w:pPr>
+      <w:r>
+        <w:rPr>
+          <w:noProof/>
+          <w:lang w:eastAsia="en-IN"/>
+        </w:rPr>
+        <w:drawing>
+          <wp:inline distT="0" distB="0" distL="0" distR="0" wp14:anchorId="44F1794D" wp14:editId="41256F8B">
+            <wp:extent cx="5731510" cy="3296231"/>
+            <wp:effectExtent l="0" t="0" r="2540" b="0"/>
+            <wp:docPr id="45" name="Picture 45"/>
+            <wp:cNvGraphicFramePr>
+              <a:graphicFrameLocks xmlns:a="http://schemas.openxmlformats.org/drawingml/2006/main" noChangeAspect="1"/>
+            </wp:cNvGraphicFramePr>
+            <a:graphic xmlns:a="http://schemas.openxmlformats.org/drawingml/2006/main">
+              <a:graphicData uri="http://schemas.openxmlformats.org/drawingml/2006/picture">
+                <pic:pic xmlns:pic="http://schemas.openxmlformats.org/drawingml/2006/picture">
+                  <pic:nvPicPr>
+                    <pic:cNvPr id="0" name=""/>
+                    <pic:cNvPicPr/>
+                  </pic:nvPicPr>
+                  <pic:blipFill>
+                    <a:blip r:embed="rId57"/>
+                    <a:stretch>
+                      <a:fillRect/>
+                    </a:stretch>
+                  </pic:blipFill>
+                  <pic:spPr>
+                    <a:xfrm>
+                      <a:off x="0" y="0"/>
+                      <a:ext cx="5731510" cy="3296231"/>
+                    </a:xfrm>
+                    <a:prstGeom prst="rect">
+                      <a:avLst/>
+                    </a:prstGeom>
+                  </pic:spPr>
+                </pic:pic>
+              </a:graphicData>
+            </a:graphic>
+          </wp:inline>
+        </w:drawing>
+      </w:r>
+    </w:p>
+    <w:p>
+      <w:pPr>
+        <w:tabs>
+          <w:tab w:val="left" w:pos="6144"/>
+        </w:tabs>
+        <w:rPr>
+          <w:b/>
+          <w:i/>
+          <w:u w:val="single"/>
+        </w:rPr>
+      </w:pPr>
+    </w:p>
+    <w:p>
+      <w:pPr>
+        <w:tabs>
+          <w:tab w:val="left" w:pos="6144"/>
+        </w:tabs>
+        <w:rPr>
+          <w:b/>
+          <w:i/>
+          <w:u w:val="single"/>
+        </w:rPr>
+      </w:pPr>
+    </w:p>
+    <w:p>
+      <w:pPr>
+        <w:tabs>
+          <w:tab w:val="left" w:pos="6144"/>
+        </w:tabs>
+        <w:rPr>
+          <w:b/>
+          <w:i/>
+          <w:u w:val="single"/>
+        </w:rPr>
+      </w:pPr>
+    </w:p>
+    <w:p>
+      <w:pPr>
+        <w:pBdr>
+          <w:bottom w:val="single" w:sz="6" w:space="1" w:color="auto"/>
+        </w:pBdr>
+        <w:tabs>
+          <w:tab w:val="left" w:pos="6144"/>
+        </w:tabs>
+        <w:rPr>
+          <w:b/>
+          <w:i/>
+        </w:rPr>
+      </w:pPr>
+      <w:r>
+        <w:rPr>
+          <w:b/>
+          <w:i/>
+        </w:rPr>
+        <w:t xml:space="preserve">Note: Demo on </w:t>
+      </w:r>
+      <w:proofErr w:type="spellStart"/>
+      <w:r>
+        <w:rPr>
+          <w:b/>
+          <w:i/>
+        </w:rPr>
+        <w:t>Minikub</w:t>
+      </w:r>
+      <w:proofErr w:type="spellEnd"/>
+      <w:r>
+        <w:rPr>
+          <w:b/>
+          <w:i/>
+        </w:rPr>
+        <w:t>, Ubuntu</w:t>
+      </w:r>
+    </w:p>
+    <w:p>
+      <w:pPr>
+        <w:tabs>
+          <w:tab w:val="left" w:pos="6144"/>
+        </w:tabs>
+        <w:rPr>
+          <w:b/>
+          <w:i/>
+          <w:u w:val="single"/>
+        </w:rPr>
+      </w:pPr>
+    </w:p>
+    <w:p>
+      <w:pPr>
+        <w:tabs>
+          <w:tab w:val="left" w:pos="6144"/>
+        </w:tabs>
+        <w:rPr>
+          <w:b/>
+          <w:i/>
+          <w:u w:val="single"/>
+        </w:rPr>
+      </w:pPr>
+      <w:r>
+        <w:rPr>
+          <w:b/>
+          <w:i/>
+          <w:u w:val="single"/>
+        </w:rPr>
+        <w:t>TODO</w:t>
+      </w:r>
+    </w:p>
+    <w:p>
+      <w:pPr>
+        <w:pStyle w:val="ListParagraph"/>
+        <w:numPr>
+          <w:ilvl w:val="0"/>
+          <w:numId w:val="2"/>
+        </w:numPr>
+        <w:tabs>
+          <w:tab w:val="left" w:pos="6144"/>
+        </w:tabs>
+        <w:rPr>
+          <w:b/>
+          <w:i/>
+          <w:u w:val="single"/>
+        </w:rPr>
+      </w:pPr>
+      <w:proofErr w:type="spellStart"/>
+      <w:r>
+        <w:rPr>
+          <w:b/>
+          <w:i/>
+          <w:u w:val="single"/>
+        </w:rPr>
+        <w:t>Zipkin</w:t>
+      </w:r>
+      <w:proofErr w:type="spellEnd"/>
+      <w:r>
+        <w:rPr>
+          <w:b/>
+          <w:i/>
+          <w:u w:val="single"/>
+        </w:rPr>
+        <w:t xml:space="preserve"> </w:t>
+      </w:r>
+      <w:r>
+        <w:rPr>
+          <w:b/>
+          <w:i/>
+          <w:u w:val="single"/>
+        </w:rPr>
+        <w:t>(</w:t>
+      </w:r>
+      <w:r>
+        <w:rPr>
+          <w:b/>
+          <w:i/>
+          <w:u w:val="single"/>
+        </w:rPr>
+        <w:t xml:space="preserve">Service </w:t>
+      </w:r>
+      <w:r>
+        <w:rPr>
+          <w:b/>
+          <w:i/>
+          <w:u w:val="single"/>
+        </w:rPr>
+        <w:t>Tracing)</w:t>
+      </w:r>
+    </w:p>
+    <w:p>
+      <w:pPr>
+        <w:pStyle w:val="ListParagraph"/>
+        <w:numPr>
+          <w:ilvl w:val="0"/>
+          <w:numId w:val="2"/>
+        </w:numPr>
+        <w:tabs>
+          <w:tab w:val="left" w:pos="6144"/>
+        </w:tabs>
+        <w:rPr>
+          <w:b/>
+          <w:i/>
+          <w:u w:val="single"/>
+        </w:rPr>
+      </w:pPr>
+      <w:r>
+        <w:rPr>
+          <w:b/>
+          <w:i/>
+          <w:u w:val="single"/>
+        </w:rPr>
+        <w:t>Service Discovery</w:t>
+      </w:r>
+    </w:p>
+    <w:p>
+      <w:pPr>
+        <w:pStyle w:val="ListParagraph"/>
+        <w:numPr>
+          <w:ilvl w:val="0"/>
+          <w:numId w:val="2"/>
+        </w:numPr>
+        <w:tabs>
+          <w:tab w:val="left" w:pos="6144"/>
+        </w:tabs>
+        <w:rPr>
+          <w:b/>
+          <w:i/>
+          <w:u w:val="single"/>
+        </w:rPr>
+      </w:pPr>
+      <w:r>
+        <w:rPr>
+          <w:b/>
+          <w:i/>
+          <w:u w:val="single"/>
+        </w:rPr>
+        <w:t>Log Management</w:t>
       </w:r>
     </w:p>
     <w:sectPr>
@@ -5128,6 +8351,92 @@
 <file path=word/numbering.xml><?xml version="1.0" encoding="utf-8"?>
 <w:numbering xmlns:wpc="http://schemas.microsoft.com/office/word/2010/wordprocessingCanvas" xmlns:mc="http://schemas.openxmlformats.org/markup-compatibility/2006" xmlns:o="urn:schemas-microsoft-com:office:office" xmlns:r="http://schemas.openxmlformats.org/officeDocument/2006/relationships" xmlns:m="http://schemas.openxmlformats.org/officeDocument/2006/math" xmlns:v="urn:schemas-microsoft-com:vml" xmlns:wp14="http://schemas.microsoft.com/office/word/2010/wordprocessingDrawing" xmlns:wp="http://schemas.openxmlformats.org/drawingml/2006/wordprocessingDrawing" xmlns:w10="urn:schemas-microsoft-com:office:word" xmlns:w="http://schemas.openxmlformats.org/wordprocessingml/2006/main" xmlns:w14="http://schemas.microsoft.com/office/word/2010/wordml" xmlns:wpg="http://schemas.microsoft.com/office/word/2010/wordprocessingGroup" xmlns:wpi="http://schemas.microsoft.com/office/word/2010/wordprocessingInk" xmlns:wne="http://schemas.microsoft.com/office/word/2006/wordml" xmlns:wps="http://schemas.microsoft.com/office/word/2010/wordprocessingShape" mc:Ignorable="w14 wp14">
   <w:abstractNum w:abstractNumId="0">
+    <w:nsid w:val="0C2D4CB9"/>
+    <w:multiLevelType w:val="hybridMultilevel"/>
+    <w:tmpl w:val="470C119C"/>
+    <w:lvl w:ilvl="0" w:tplc="4009000F">
+      <w:start w:val="1"/>
+      <w:numFmt w:val="decimal"/>
+      <w:lvlText w:val="%1."/>
+      <w:lvlJc w:val="left"/>
+      <w:pPr>
+        <w:ind w:left="720" w:hanging="360"/>
+      </w:pPr>
+    </w:lvl>
+    <w:lvl w:ilvl="1" w:tplc="40090019" w:tentative="1">
+      <w:start w:val="1"/>
+      <w:numFmt w:val="lowerLetter"/>
+      <w:lvlText w:val="%2."/>
+      <w:lvlJc w:val="left"/>
+      <w:pPr>
+        <w:ind w:left="1440" w:hanging="360"/>
+      </w:pPr>
+    </w:lvl>
+    <w:lvl w:ilvl="2" w:tplc="4009001B" w:tentative="1">
+      <w:start w:val="1"/>
+      <w:numFmt w:val="lowerRoman"/>
+      <w:lvlText w:val="%3."/>
+      <w:lvlJc w:val="right"/>
+      <w:pPr>
+        <w:ind w:left="2160" w:hanging="180"/>
+      </w:pPr>
+    </w:lvl>
+    <w:lvl w:ilvl="3" w:tplc="4009000F" w:tentative="1">
+      <w:start w:val="1"/>
+      <w:numFmt w:val="decimal"/>
+      <w:lvlText w:val="%4."/>
+      <w:lvlJc w:val="left"/>
+      <w:pPr>
+        <w:ind w:left="2880" w:hanging="360"/>
+      </w:pPr>
+    </w:lvl>
+    <w:lvl w:ilvl="4" w:tplc="40090019" w:tentative="1">
+      <w:start w:val="1"/>
+      <w:numFmt w:val="lowerLetter"/>
+      <w:lvlText w:val="%5."/>
+      <w:lvlJc w:val="left"/>
+      <w:pPr>
+        <w:ind w:left="3600" w:hanging="360"/>
+      </w:pPr>
+    </w:lvl>
+    <w:lvl w:ilvl="5" w:tplc="4009001B" w:tentative="1">
+      <w:start w:val="1"/>
+      <w:numFmt w:val="lowerRoman"/>
+      <w:lvlText w:val="%6."/>
+      <w:lvlJc w:val="right"/>
+      <w:pPr>
+        <w:ind w:left="4320" w:hanging="180"/>
+      </w:pPr>
+    </w:lvl>
+    <w:lvl w:ilvl="6" w:tplc="4009000F" w:tentative="1">
+      <w:start w:val="1"/>
+      <w:numFmt w:val="decimal"/>
+      <w:lvlText w:val="%7."/>
+      <w:lvlJc w:val="left"/>
+      <w:pPr>
+        <w:ind w:left="5040" w:hanging="360"/>
+      </w:pPr>
+    </w:lvl>
+    <w:lvl w:ilvl="7" w:tplc="40090019" w:tentative="1">
+      <w:start w:val="1"/>
+      <w:numFmt w:val="lowerLetter"/>
+      <w:lvlText w:val="%8."/>
+      <w:lvlJc w:val="left"/>
+      <w:pPr>
+        <w:ind w:left="5760" w:hanging="360"/>
+      </w:pPr>
+    </w:lvl>
+    <w:lvl w:ilvl="8" w:tplc="4009001B" w:tentative="1">
+      <w:start w:val="1"/>
+      <w:numFmt w:val="lowerRoman"/>
+      <w:lvlText w:val="%9."/>
+      <w:lvlJc w:val="right"/>
+      <w:pPr>
+        <w:ind w:left="6480" w:hanging="180"/>
+      </w:pPr>
+    </w:lvl>
+  </w:abstractNum>
+  <w:abstractNum w:abstractNumId="1">
     <w:nsid w:val="731824A6"/>
     <w:multiLevelType w:val="hybridMultilevel"/>
     <w:tmpl w:val="7A56B0DC"/>
@@ -5240,7 +8549,99 @@
       </w:rPr>
     </w:lvl>
   </w:abstractNum>
+  <w:abstractNum w:abstractNumId="2">
+    <w:nsid w:val="79481284"/>
+    <w:multiLevelType w:val="hybridMultilevel"/>
+    <w:tmpl w:val="00DEB58C"/>
+    <w:lvl w:ilvl="0" w:tplc="4009000F">
+      <w:start w:val="1"/>
+      <w:numFmt w:val="decimal"/>
+      <w:lvlText w:val="%1."/>
+      <w:lvlJc w:val="left"/>
+      <w:pPr>
+        <w:ind w:left="720" w:hanging="360"/>
+      </w:pPr>
+    </w:lvl>
+    <w:lvl w:ilvl="1" w:tplc="40090019" w:tentative="1">
+      <w:start w:val="1"/>
+      <w:numFmt w:val="lowerLetter"/>
+      <w:lvlText w:val="%2."/>
+      <w:lvlJc w:val="left"/>
+      <w:pPr>
+        <w:ind w:left="1440" w:hanging="360"/>
+      </w:pPr>
+    </w:lvl>
+    <w:lvl w:ilvl="2" w:tplc="4009001B" w:tentative="1">
+      <w:start w:val="1"/>
+      <w:numFmt w:val="lowerRoman"/>
+      <w:lvlText w:val="%3."/>
+      <w:lvlJc w:val="right"/>
+      <w:pPr>
+        <w:ind w:left="2160" w:hanging="180"/>
+      </w:pPr>
+    </w:lvl>
+    <w:lvl w:ilvl="3" w:tplc="4009000F" w:tentative="1">
+      <w:start w:val="1"/>
+      <w:numFmt w:val="decimal"/>
+      <w:lvlText w:val="%4."/>
+      <w:lvlJc w:val="left"/>
+      <w:pPr>
+        <w:ind w:left="2880" w:hanging="360"/>
+      </w:pPr>
+    </w:lvl>
+    <w:lvl w:ilvl="4" w:tplc="40090019" w:tentative="1">
+      <w:start w:val="1"/>
+      <w:numFmt w:val="lowerLetter"/>
+      <w:lvlText w:val="%5."/>
+      <w:lvlJc w:val="left"/>
+      <w:pPr>
+        <w:ind w:left="3600" w:hanging="360"/>
+      </w:pPr>
+    </w:lvl>
+    <w:lvl w:ilvl="5" w:tplc="4009001B" w:tentative="1">
+      <w:start w:val="1"/>
+      <w:numFmt w:val="lowerRoman"/>
+      <w:lvlText w:val="%6."/>
+      <w:lvlJc w:val="right"/>
+      <w:pPr>
+        <w:ind w:left="4320" w:hanging="180"/>
+      </w:pPr>
+    </w:lvl>
+    <w:lvl w:ilvl="6" w:tplc="4009000F" w:tentative="1">
+      <w:start w:val="1"/>
+      <w:numFmt w:val="decimal"/>
+      <w:lvlText w:val="%7."/>
+      <w:lvlJc w:val="left"/>
+      <w:pPr>
+        <w:ind w:left="5040" w:hanging="360"/>
+      </w:pPr>
+    </w:lvl>
+    <w:lvl w:ilvl="7" w:tplc="40090019" w:tentative="1">
+      <w:start w:val="1"/>
+      <w:numFmt w:val="lowerLetter"/>
+      <w:lvlText w:val="%8."/>
+      <w:lvlJc w:val="left"/>
+      <w:pPr>
+        <w:ind w:left="5760" w:hanging="360"/>
+      </w:pPr>
+    </w:lvl>
+    <w:lvl w:ilvl="8" w:tplc="4009001B" w:tentative="1">
+      <w:start w:val="1"/>
+      <w:numFmt w:val="lowerRoman"/>
+      <w:lvlText w:val="%9."/>
+      <w:lvlJc w:val="right"/>
+      <w:pPr>
+        <w:ind w:left="6480" w:hanging="180"/>
+      </w:pPr>
+    </w:lvl>
+  </w:abstractNum>
   <w:num w:numId="1">
+    <w:abstractNumId w:val="1"/>
+  </w:num>
+  <w:num w:numId="2">
+    <w:abstractNumId w:val="2"/>
+  </w:num>
+  <w:num w:numId="3">
     <w:abstractNumId w:val="0"/>
   </w:num>
 </w:numbering>
@@ -5474,6 +8875,17 @@
       <w:contextualSpacing/>
     </w:pPr>
   </w:style>
+  <w:style w:type="character" w:styleId="Hyperlink">
+    <w:name w:val="Hyperlink"/>
+    <w:basedOn w:val="DefaultParagraphFont"/>
+    <w:uiPriority w:val="99"/>
+    <w:unhideWhenUsed/>
+    <w:rsid w:val="00151A00"/>
+    <w:rPr>
+      <w:color w:val="0000FF" w:themeColor="hyperlink"/>
+      <w:u w:val="single"/>
+    </w:rPr>
+  </w:style>
 </w:styles>
 </file>
 
@@ -5704,6 +9116,17 @@
       <w:ind w:left="720"/>
       <w:contextualSpacing/>
     </w:pPr>
+  </w:style>
+  <w:style w:type="character" w:styleId="Hyperlink">
+    <w:name w:val="Hyperlink"/>
+    <w:basedOn w:val="DefaultParagraphFont"/>
+    <w:uiPriority w:val="99"/>
+    <w:unhideWhenUsed/>
+    <w:rsid w:val="00151A00"/>
+    <w:rPr>
+      <w:color w:val="0000FF" w:themeColor="hyperlink"/>
+      <w:u w:val="single"/>
+    </w:rPr>
   </w:style>
 </w:styles>
 </file>

</xml_diff>